<commit_message>
update dataset selection with summary
</commit_message>
<xml_diff>
--- a/doc/dataset_selection/dataset_selection.docx
+++ b/doc/dataset_selection/dataset_selection.docx
@@ -66,8 +66,6 @@
           <w:lang w:val="en-BE"/>
         </w:rPr>
       </w:pPr>
-      <w:bookmarkStart w:id="0" w:name="_GoBack"/>
-      <w:bookmarkEnd w:id="0"/>
     </w:p>
     <w:p>
       <w:pPr>
@@ -102,8 +100,8 @@
         <w:tblLook w:val="04A0" w:firstRow="1" w:lastRow="0" w:firstColumn="1" w:lastColumn="0" w:noHBand="0" w:noVBand="1"/>
       </w:tblPr>
       <w:tblGrid>
-        <w:gridCol w:w="1271"/>
-        <w:gridCol w:w="7745"/>
+        <w:gridCol w:w="1524"/>
+        <w:gridCol w:w="7492"/>
       </w:tblGrid>
       <w:tr>
         <w:tc>
@@ -141,23 +139,7 @@
                   <w:rFonts w:ascii="Calibri" w:hAnsi="Calibri" w:cs="Calibri"/>
                   <w:lang w:val="en-US"/>
                 </w:rPr>
-                <w:t>https://globalen</w:t>
-              </w:r>
-              <w:r>
-                <w:rPr>
-                  <w:rStyle w:val="Hyperlink"/>
-                  <w:rFonts w:ascii="Calibri" w:hAnsi="Calibri" w:cs="Calibri"/>
-                  <w:lang w:val="en-US"/>
-                </w:rPr>
-                <w:t>e</w:t>
-              </w:r>
-              <w:r>
-                <w:rPr>
-                  <w:rStyle w:val="Hyperlink"/>
-                  <w:rFonts w:ascii="Calibri" w:hAnsi="Calibri" w:cs="Calibri"/>
-                  <w:lang w:val="en-US"/>
-                </w:rPr>
-                <w:t>rgymonitor.org/projects/global-wind-power-tracker/</w:t>
+                <w:t>https://globalenergymonitor.org/projects/global-wind-power-tracker/</w:t>
               </w:r>
             </w:hyperlink>
           </w:p>
@@ -174,11 +156,19 @@
                 <w:lang w:val="en-BE"/>
               </w:rPr>
             </w:pPr>
-            <w:r>
-              <w:rPr>
-                <w:lang w:val="en-BE"/>
-              </w:rPr>
-              <w:t>Key user</w:t>
+            <w:commentRangeStart w:id="0"/>
+            <w:r>
+              <w:rPr>
+                <w:lang w:val="en-BE"/>
+              </w:rPr>
+              <w:t>Summary</w:t>
+            </w:r>
+            <w:commentRangeEnd w:id="0"/>
+            <w:r>
+              <w:rPr>
+                <w:rStyle w:val="CommentReference"/>
+              </w:rPr>
+              <w:commentReference w:id="0"/>
             </w:r>
           </w:p>
         </w:tc>
@@ -186,6 +176,44 @@
           <w:tcPr>
             <w:tcW w:w="7745" w:type="dxa"/>
           </w:tcPr>
+          <w:p/>
+        </w:tc>
+      </w:tr>
+      <w:tr>
+        <w:tc>
+          <w:tcPr>
+            <w:tcW w:w="1271" w:type="dxa"/>
+          </w:tcPr>
+          <w:p>
+            <w:pPr>
+              <w:rPr>
+                <w:lang w:val="en-BE"/>
+              </w:rPr>
+            </w:pPr>
+            <w:r>
+              <w:rPr>
+                <w:lang w:val="en-BE"/>
+              </w:rPr>
+              <w:t>Target</w:t>
+            </w:r>
+            <w:r>
+              <w:rPr>
+                <w:lang w:val="en-BE"/>
+              </w:rPr>
+              <w:t xml:space="preserve"> </w:t>
+            </w:r>
+            <w:r>
+              <w:rPr>
+                <w:lang w:val="en-BE"/>
+              </w:rPr>
+              <w:t>user</w:t>
+            </w:r>
+          </w:p>
+        </w:tc>
+        <w:tc>
+          <w:tcPr>
+            <w:tcW w:w="7745" w:type="dxa"/>
+          </w:tcPr>
           <w:p>
             <w:pPr>
               <w:rPr>
@@ -197,36 +225,10 @@
                 <w:rFonts w:ascii="Calibri" w:hAnsi="Calibri" w:cs="Calibri"/>
                 <w:lang w:val="en-BE"/>
               </w:rPr>
-              <w:t xml:space="preserve">Regular </w:t>
-            </w:r>
-            <w:r>
-              <w:rPr>
-                <w:rFonts w:ascii="Calibri" w:hAnsi="Calibri" w:cs="Calibri"/>
-                <w:lang w:val="en-BE"/>
-              </w:rPr>
-              <w:t xml:space="preserve">person </w:t>
-            </w:r>
-            <w:r>
-              <w:rPr>
-                <w:rFonts w:ascii="Calibri" w:hAnsi="Calibri" w:cs="Calibri"/>
-                <w:lang w:val="en-BE"/>
-              </w:rPr>
-              <w:t xml:space="preserve">with some scientific background </w:t>
-            </w:r>
-            <w:r>
-              <w:rPr>
-                <w:rFonts w:ascii="Calibri" w:hAnsi="Calibri" w:cs="Calibri"/>
-                <w:lang w:val="en-BE"/>
-              </w:rPr>
-              <w:t>interested in the evolution of wind power</w:t>
-            </w:r>
-            <w:r>
-              <w:rPr>
-                <w:rFonts w:ascii="Calibri" w:hAnsi="Calibri" w:cs="Calibri"/>
-                <w:lang w:val="en-BE"/>
-              </w:rPr>
-              <w:t>. They know high school physics likethe difference between power &amp; energy and understand prefixes such as kilo, mega, giga, tera, ... but they are no energy expert.</w:t>
-            </w:r>
+              <w:t>Regular person with some scientific background interested in the evolution of wind power. They know high school physics likethe difference between power &amp; energy and understand prefixes such as kilo, mega, giga, tera, ... but they are no energy expert.</w:t>
+            </w:r>
+            <w:bookmarkStart w:id="1" w:name="_GoBack"/>
+            <w:bookmarkEnd w:id="1"/>
           </w:p>
         </w:tc>
       </w:tr>
@@ -292,14 +294,7 @@
                 <w:rFonts w:ascii="Calibri" w:eastAsia="Times New Roman" w:hAnsi="Calibri" w:cs="Calibri"/>
                 <w:lang w:val="en-BE" w:eastAsia="nl-BE"/>
               </w:rPr>
-              <w:t>E</w:t>
-            </w:r>
-            <w:r>
-              <w:rPr>
-                <w:rFonts w:ascii="Calibri" w:eastAsia="Times New Roman" w:hAnsi="Calibri" w:cs="Calibri"/>
-                <w:lang w:val="en-BE" w:eastAsia="nl-BE"/>
-              </w:rPr>
-              <w:t>volution over time of installed wind power</w:t>
+              <w:t>Evolution over time of installed wind power</w:t>
             </w:r>
             <w:r>
               <w:rPr>
@@ -327,14 +322,7 @@
                 <w:rFonts w:ascii="Calibri" w:eastAsia="Times New Roman" w:hAnsi="Calibri" w:cs="Calibri"/>
                 <w:lang w:val="en-BE" w:eastAsia="nl-BE"/>
               </w:rPr>
-              <w:t>W</w:t>
-            </w:r>
-            <w:r>
-              <w:rPr>
-                <w:rFonts w:ascii="Calibri" w:eastAsia="Times New Roman" w:hAnsi="Calibri" w:cs="Calibri"/>
-                <w:lang w:val="en-BE" w:eastAsia="nl-BE"/>
-              </w:rPr>
-              <w:t>hat is the largest relative / absolute growth area?</w:t>
+              <w:t>What is the largest relative / absolute growth area?</w:t>
             </w:r>
           </w:p>
           <w:p>
@@ -355,14 +343,7 @@
                 <w:rFonts w:ascii="Calibri" w:eastAsia="Times New Roman" w:hAnsi="Calibri" w:cs="Calibri"/>
                 <w:lang w:val="en-BE" w:eastAsia="nl-BE"/>
               </w:rPr>
-              <w:t>W</w:t>
-            </w:r>
-            <w:r>
-              <w:rPr>
-                <w:rFonts w:ascii="Calibri" w:eastAsia="Times New Roman" w:hAnsi="Calibri" w:cs="Calibri"/>
-                <w:lang w:val="en-BE" w:eastAsia="nl-BE"/>
-              </w:rPr>
-              <w:t>here are projects being cancelled?</w:t>
+              <w:t>Where are projects being cancelled?</w:t>
             </w:r>
           </w:p>
         </w:tc>
@@ -402,19 +383,19 @@
               </w:rPr>
               <w:t xml:space="preserve">26.000 </w:t>
             </w:r>
-            <w:commentRangeStart w:id="1"/>
+            <w:commentRangeStart w:id="2"/>
             <w:r>
               <w:rPr>
                 <w:lang w:val="en-BE"/>
               </w:rPr>
               <w:t>observations</w:t>
             </w:r>
-            <w:commentRangeEnd w:id="1"/>
+            <w:commentRangeEnd w:id="2"/>
             <w:r>
               <w:rPr>
                 <w:rStyle w:val="CommentReference"/>
               </w:rPr>
-              <w:commentReference w:id="1"/>
+              <w:commentReference w:id="2"/>
             </w:r>
           </w:p>
         </w:tc>
@@ -448,8 +429,8 @@
         <w:tblLook w:val="04A0" w:firstRow="1" w:lastRow="0" w:firstColumn="1" w:lastColumn="0" w:noHBand="0" w:noVBand="1"/>
       </w:tblPr>
       <w:tblGrid>
-        <w:gridCol w:w="1271"/>
-        <w:gridCol w:w="7745"/>
+        <w:gridCol w:w="1524"/>
+        <w:gridCol w:w="7492"/>
       </w:tblGrid>
       <w:tr>
         <w:tc>
@@ -487,7 +468,23 @@
                   <w:rFonts w:ascii="Calibri" w:hAnsi="Calibri" w:cs="Calibri"/>
                   <w:lang w:val="en-US"/>
                 </w:rPr>
-                <w:t>https://www.kaggle.com/datasets/endofnight17j03/billionaires-statistics-dataset</w:t>
+                <w:t>https://</w:t>
+              </w:r>
+              <w:r>
+                <w:rPr>
+                  <w:rStyle w:val="Hyperlink"/>
+                  <w:rFonts w:ascii="Calibri" w:hAnsi="Calibri" w:cs="Calibri"/>
+                  <w:lang w:val="en-US"/>
+                </w:rPr>
+                <w:t>w</w:t>
+              </w:r>
+              <w:r>
+                <w:rPr>
+                  <w:rStyle w:val="Hyperlink"/>
+                  <w:rFonts w:ascii="Calibri" w:hAnsi="Calibri" w:cs="Calibri"/>
+                  <w:lang w:val="en-US"/>
+                </w:rPr>
+                <w:t>ww.kaggle.com/datasets/endofnight17j03/billionaires-statistics-dataset</w:t>
               </w:r>
             </w:hyperlink>
           </w:p>
@@ -504,11 +501,19 @@
                 <w:lang w:val="en-BE"/>
               </w:rPr>
             </w:pPr>
-            <w:r>
-              <w:rPr>
-                <w:lang w:val="en-BE"/>
-              </w:rPr>
-              <w:t>Key user</w:t>
+            <w:commentRangeStart w:id="3"/>
+            <w:r>
+              <w:rPr>
+                <w:lang w:val="en-BE"/>
+              </w:rPr>
+              <w:t>Summary</w:t>
+            </w:r>
+            <w:commentRangeEnd w:id="3"/>
+            <w:r>
+              <w:rPr>
+                <w:rStyle w:val="CommentReference"/>
+              </w:rPr>
+              <w:commentReference w:id="3"/>
             </w:r>
           </w:p>
         </w:tc>
@@ -516,6 +521,38 @@
           <w:tcPr>
             <w:tcW w:w="7745" w:type="dxa"/>
           </w:tcPr>
+          <w:p/>
+        </w:tc>
+      </w:tr>
+      <w:tr>
+        <w:tc>
+          <w:tcPr>
+            <w:tcW w:w="1271" w:type="dxa"/>
+          </w:tcPr>
+          <w:p>
+            <w:pPr>
+              <w:rPr>
+                <w:lang w:val="en-BE"/>
+              </w:rPr>
+            </w:pPr>
+            <w:r>
+              <w:rPr>
+                <w:lang w:val="en-BE"/>
+              </w:rPr>
+              <w:t>Target</w:t>
+            </w:r>
+            <w:r>
+              <w:rPr>
+                <w:lang w:val="en-BE"/>
+              </w:rPr>
+              <w:t xml:space="preserve"> user</w:t>
+            </w:r>
+          </w:p>
+        </w:tc>
+        <w:tc>
+          <w:tcPr>
+            <w:tcW w:w="7745" w:type="dxa"/>
+          </w:tcPr>
           <w:p>
             <w:pPr>
               <w:rPr>
@@ -527,28 +564,7 @@
                 <w:rFonts w:ascii="Calibri" w:hAnsi="Calibri" w:cs="Calibri"/>
                 <w:lang w:val="en-BE"/>
               </w:rPr>
-              <w:t>A non-financial r</w:t>
-            </w:r>
-            <w:r>
-              <w:rPr>
-                <w:rFonts w:ascii="Calibri" w:hAnsi="Calibri" w:cs="Calibri"/>
-                <w:lang w:val="en-BE"/>
-              </w:rPr>
-              <w:t xml:space="preserve">egular </w:t>
-            </w:r>
-            <w:r>
-              <w:rPr>
-                <w:rFonts w:ascii="Calibri" w:hAnsi="Calibri" w:cs="Calibri"/>
-                <w:lang w:val="en-BE"/>
-              </w:rPr>
-              <w:t xml:space="preserve">person </w:t>
-            </w:r>
-            <w:r>
-              <w:rPr>
-                <w:rFonts w:ascii="Calibri" w:hAnsi="Calibri" w:cs="Calibri"/>
-                <w:lang w:val="en-BE"/>
-              </w:rPr>
-              <w:t>interested in wealth distribution. They know what currency is and can distinguish millions from billions.</w:t>
+              <w:t>A non-financial regular person interested in wealth distribution. They know what currency is and can distinguish millions from billions.</w:t>
             </w:r>
           </w:p>
         </w:tc>
@@ -594,30 +610,7 @@
                 <w:rFonts w:ascii="Calibri" w:eastAsia="Times New Roman" w:hAnsi="Calibri" w:cs="Calibri"/>
                 <w:lang w:val="en-BE" w:eastAsia="nl-BE"/>
               </w:rPr>
-              <w:t>G</w:t>
-            </w:r>
-            <w:proofErr w:type="spellStart"/>
-            <w:r>
-              <w:rPr>
-                <w:rFonts w:ascii="Calibri" w:eastAsia="Times New Roman" w:hAnsi="Calibri" w:cs="Calibri"/>
-                <w:lang w:val="en-BE" w:eastAsia="nl-BE"/>
-              </w:rPr>
-              <w:t>raphs</w:t>
-            </w:r>
-            <w:proofErr w:type="spellEnd"/>
-            <w:r>
-              <w:rPr>
-                <w:rFonts w:ascii="Calibri" w:eastAsia="Times New Roman" w:hAnsi="Calibri" w:cs="Calibri"/>
-                <w:lang w:val="en-BE" w:eastAsia="nl-BE"/>
-              </w:rPr>
-              <w:t xml:space="preserve"> of w</w:t>
-            </w:r>
-            <w:r>
-              <w:rPr>
-                <w:rFonts w:ascii="Calibri" w:eastAsia="Times New Roman" w:hAnsi="Calibri" w:cs="Calibri"/>
-                <w:lang w:val="en-BE" w:eastAsia="nl-BE"/>
-              </w:rPr>
-              <w:t>ealth distribution by category</w:t>
+              <w:t>Graphs of wealth distribution by category</w:t>
             </w:r>
           </w:p>
           <w:p>
@@ -638,30 +631,7 @@
                 <w:rFonts w:ascii="Calibri" w:eastAsia="Times New Roman" w:hAnsi="Calibri" w:cs="Calibri"/>
                 <w:lang w:val="en-BE" w:eastAsia="nl-BE"/>
               </w:rPr>
-              <w:t>G</w:t>
-            </w:r>
-            <w:proofErr w:type="spellStart"/>
-            <w:r>
-              <w:rPr>
-                <w:rFonts w:ascii="Calibri" w:eastAsia="Times New Roman" w:hAnsi="Calibri" w:cs="Calibri"/>
-                <w:lang w:val="en-BE" w:eastAsia="nl-BE"/>
-              </w:rPr>
-              <w:t>eographica</w:t>
-            </w:r>
-            <w:r>
-              <w:rPr>
-                <w:rFonts w:ascii="Calibri" w:eastAsia="Times New Roman" w:hAnsi="Calibri" w:cs="Calibri"/>
-                <w:lang w:val="en-BE" w:eastAsia="nl-BE"/>
-              </w:rPr>
-              <w:t>l</w:t>
-            </w:r>
-            <w:proofErr w:type="spellEnd"/>
-            <w:r>
-              <w:rPr>
-                <w:rFonts w:ascii="Calibri" w:eastAsia="Times New Roman" w:hAnsi="Calibri" w:cs="Calibri"/>
-                <w:lang w:val="en-BE" w:eastAsia="nl-BE"/>
-              </w:rPr>
-              <w:t xml:space="preserve"> chart of wealth distribution</w:t>
+              <w:t>Geographical chart of wealth distribution</w:t>
             </w:r>
           </w:p>
           <w:p>
@@ -682,23 +652,7 @@
                 <w:rFonts w:ascii="Calibri" w:eastAsia="Times New Roman" w:hAnsi="Calibri" w:cs="Calibri"/>
                 <w:lang w:val="en-BE" w:eastAsia="nl-BE"/>
               </w:rPr>
-              <w:t>N</w:t>
-            </w:r>
-            <w:proofErr w:type="spellStart"/>
-            <w:r>
-              <w:rPr>
-                <w:rFonts w:ascii="Calibri" w:eastAsia="Times New Roman" w:hAnsi="Calibri" w:cs="Calibri"/>
-                <w:lang w:val="en-BE" w:eastAsia="nl-BE"/>
-              </w:rPr>
-              <w:t>et</w:t>
-            </w:r>
-            <w:proofErr w:type="spellEnd"/>
-            <w:r>
-              <w:rPr>
-                <w:rFonts w:ascii="Calibri" w:eastAsia="Times New Roman" w:hAnsi="Calibri" w:cs="Calibri"/>
-                <w:lang w:val="en-BE" w:eastAsia="nl-BE"/>
-              </w:rPr>
-              <w:t xml:space="preserve"> worth by industry</w:t>
+              <w:t>Net worth by industry</w:t>
             </w:r>
           </w:p>
           <w:p>
@@ -719,23 +673,7 @@
                 <w:rFonts w:ascii="Calibri" w:eastAsia="Times New Roman" w:hAnsi="Calibri" w:cs="Calibri"/>
                 <w:lang w:val="en-BE" w:eastAsia="nl-BE"/>
               </w:rPr>
-              <w:t>D</w:t>
-            </w:r>
-            <w:proofErr w:type="spellStart"/>
-            <w:r>
-              <w:rPr>
-                <w:rFonts w:ascii="Calibri" w:eastAsia="Times New Roman" w:hAnsi="Calibri" w:cs="Calibri"/>
-                <w:lang w:val="en-BE" w:eastAsia="nl-BE"/>
-              </w:rPr>
-              <w:t>istribution</w:t>
-            </w:r>
-            <w:proofErr w:type="spellEnd"/>
-            <w:r>
-              <w:rPr>
-                <w:rFonts w:ascii="Calibri" w:eastAsia="Times New Roman" w:hAnsi="Calibri" w:cs="Calibri"/>
-                <w:lang w:val="en-BE" w:eastAsia="nl-BE"/>
-              </w:rPr>
-              <w:t xml:space="preserve"> of gender</w:t>
+              <w:t>Distribution of gender</w:t>
             </w:r>
             <w:r>
               <w:rPr>
@@ -780,19 +718,7 @@
               <w:rPr>
                 <w:lang w:val="en-BE"/>
               </w:rPr>
-              <w:t>2540</w:t>
-            </w:r>
-            <w:r>
-              <w:rPr>
-                <w:lang w:val="en-BE"/>
-              </w:rPr>
-              <w:t xml:space="preserve"> observations</w:t>
-            </w:r>
-            <w:r>
-              <w:rPr>
-                <w:lang w:val="en-BE"/>
-              </w:rPr>
-              <w:t xml:space="preserve"> in 35 features</w:t>
+              <w:t>2540 observations in 35 features</w:t>
             </w:r>
           </w:p>
         </w:tc>
@@ -816,25 +742,7 @@
         <w:rPr>
           <w:lang w:val="en-BE"/>
         </w:rPr>
-        <w:t xml:space="preserve">Choice </w:t>
-      </w:r>
-      <w:r>
-        <w:rPr>
-          <w:lang w:val="en-BE"/>
-        </w:rPr>
-        <w:t>3</w:t>
-      </w:r>
-      <w:r>
-        <w:rPr>
-          <w:lang w:val="en-BE"/>
-        </w:rPr>
-        <w:t xml:space="preserve">: </w:t>
-      </w:r>
-      <w:r>
-        <w:rPr>
-          <w:lang w:val="en-BE"/>
-        </w:rPr>
-        <w:t>Movie dataset</w:t>
+        <w:t>Choice 3: Movie dataset</w:t>
       </w:r>
     </w:p>
     <w:tbl>
@@ -883,7 +791,23 @@
                   <w:rFonts w:ascii="Calibri" w:hAnsi="Calibri" w:cs="Calibri"/>
                   <w:lang w:val="en-US"/>
                 </w:rPr>
-                <w:t>https://www.kaggle.com/datasets/ashishjangra27/imdb-movies-dataset</w:t>
+                <w:t>https://www.k</w:t>
+              </w:r>
+              <w:r>
+                <w:rPr>
+                  <w:rStyle w:val="Hyperlink"/>
+                  <w:rFonts w:ascii="Calibri" w:hAnsi="Calibri" w:cs="Calibri"/>
+                  <w:lang w:val="en-US"/>
+                </w:rPr>
+                <w:t>a</w:t>
+              </w:r>
+              <w:r>
+                <w:rPr>
+                  <w:rStyle w:val="Hyperlink"/>
+                  <w:rFonts w:ascii="Calibri" w:hAnsi="Calibri" w:cs="Calibri"/>
+                  <w:lang w:val="en-US"/>
+                </w:rPr>
+                <w:t>ggle.com/datasets/ashishjangra27/imdb-movies-dataset</w:t>
               </w:r>
             </w:hyperlink>
           </w:p>
@@ -904,7 +828,187 @@
               <w:rPr>
                 <w:lang w:val="en-BE"/>
               </w:rPr>
-              <w:t>Key user</w:t>
+              <w:t>Summary</w:t>
+            </w:r>
+          </w:p>
+        </w:tc>
+        <w:tc>
+          <w:tcPr>
+            <w:tcW w:w="7745" w:type="dxa"/>
+          </w:tcPr>
+          <w:p>
+            <w:pPr>
+              <w:rPr>
+                <w:lang w:val="en-BE"/>
+              </w:rPr>
+            </w:pPr>
+            <w:r>
+              <w:t xml:space="preserve">IMDB is </w:t>
+            </w:r>
+            <w:proofErr w:type="spellStart"/>
+            <w:r>
+              <w:t>one</w:t>
+            </w:r>
+            <w:proofErr w:type="spellEnd"/>
+            <w:r>
+              <w:t xml:space="preserve"> of </w:t>
+            </w:r>
+            <w:proofErr w:type="spellStart"/>
+            <w:r>
+              <w:t>the</w:t>
+            </w:r>
+            <w:proofErr w:type="spellEnd"/>
+            <w:r>
+              <w:t xml:space="preserve"> </w:t>
+            </w:r>
+            <w:proofErr w:type="spellStart"/>
+            <w:r>
+              <w:t>main</w:t>
+            </w:r>
+            <w:proofErr w:type="spellEnd"/>
+            <w:r>
+              <w:t xml:space="preserve"> sources </w:t>
+            </w:r>
+            <w:proofErr w:type="spellStart"/>
+            <w:r>
+              <w:t>which</w:t>
+            </w:r>
+            <w:proofErr w:type="spellEnd"/>
+            <w:r>
+              <w:t xml:space="preserve"> </w:t>
+            </w:r>
+            <w:proofErr w:type="spellStart"/>
+            <w:r>
+              <w:t>people</w:t>
+            </w:r>
+            <w:proofErr w:type="spellEnd"/>
+            <w:r>
+              <w:t xml:space="preserve"> </w:t>
+            </w:r>
+            <w:proofErr w:type="spellStart"/>
+            <w:r>
+              <w:t>use</w:t>
+            </w:r>
+            <w:proofErr w:type="spellEnd"/>
+            <w:r>
+              <w:t xml:space="preserve"> </w:t>
+            </w:r>
+            <w:proofErr w:type="spellStart"/>
+            <w:r>
+              <w:t>to</w:t>
+            </w:r>
+            <w:proofErr w:type="spellEnd"/>
+            <w:r>
+              <w:t xml:space="preserve"> </w:t>
+            </w:r>
+            <w:proofErr w:type="spellStart"/>
+            <w:r>
+              <w:t>judge</w:t>
+            </w:r>
+            <w:proofErr w:type="spellEnd"/>
+            <w:r>
+              <w:t xml:space="preserve"> </w:t>
+            </w:r>
+            <w:proofErr w:type="spellStart"/>
+            <w:r>
+              <w:t>the</w:t>
+            </w:r>
+            <w:proofErr w:type="spellEnd"/>
+            <w:r>
+              <w:t xml:space="preserve"> movie. T</w:t>
+            </w:r>
+            <w:r>
+              <w:rPr>
+                <w:lang w:val="en-BE"/>
+              </w:rPr>
+              <w:t>his</w:t>
+            </w:r>
+            <w:r>
+              <w:t xml:space="preserve"> dataset </w:t>
+            </w:r>
+            <w:r>
+              <w:rPr>
+                <w:lang w:val="en-BE"/>
+              </w:rPr>
+              <w:t xml:space="preserve">contains </w:t>
+            </w:r>
+            <w:r>
+              <w:t>data of</w:t>
+            </w:r>
+            <w:r>
+              <w:rPr>
+                <w:lang w:val="en-BE"/>
+              </w:rPr>
+              <w:t xml:space="preserve"> many movies and </w:t>
+            </w:r>
+            <w:r>
+              <w:t xml:space="preserve">series </w:t>
+            </w:r>
+            <w:proofErr w:type="spellStart"/>
+            <w:r>
+              <w:t>listed</w:t>
+            </w:r>
+            <w:proofErr w:type="spellEnd"/>
+            <w:r>
+              <w:t xml:space="preserve"> on </w:t>
+            </w:r>
+            <w:proofErr w:type="spellStart"/>
+            <w:r>
+              <w:t>the</w:t>
+            </w:r>
+            <w:proofErr w:type="spellEnd"/>
+            <w:r>
+              <w:t xml:space="preserve"> official website of IMDB</w:t>
+            </w:r>
+            <w:r>
+              <w:rPr>
+                <w:lang w:val="en-BE"/>
+              </w:rPr>
+              <w:t xml:space="preserve">. Its features are name of the movie, year of release, rating, </w:t>
+            </w:r>
+            <w:r>
+              <w:rPr>
+                <w:lang w:val="en-BE"/>
+              </w:rPr>
+              <w:t>amount of votes</w:t>
+            </w:r>
+            <w:r>
+              <w:rPr>
+                <w:lang w:val="en-BE"/>
+              </w:rPr>
+              <w:t>, movie certification, genre of the movie, runtime, gross income generated by the movie, directors who worked on the movie.</w:t>
+            </w:r>
+          </w:p>
+        </w:tc>
+      </w:tr>
+      <w:tr>
+        <w:tc>
+          <w:tcPr>
+            <w:tcW w:w="1271" w:type="dxa"/>
+          </w:tcPr>
+          <w:p>
+            <w:pPr>
+              <w:rPr>
+                <w:lang w:val="en-BE"/>
+              </w:rPr>
+            </w:pPr>
+            <w:r>
+              <w:rPr>
+                <w:lang w:val="en-BE"/>
+              </w:rPr>
+              <w:t>Target</w:t>
+            </w:r>
+            <w:r>
+              <w:rPr>
+                <w:lang w:val="en-BE"/>
+              </w:rPr>
+              <w:t xml:space="preserve"> </w:t>
+            </w:r>
+            <w:r>
+              <w:rPr>
+                <w:lang w:val="en-BE"/>
+              </w:rPr>
+              <w:t>user</w:t>
             </w:r>
           </w:p>
         </w:tc>
@@ -992,213 +1096,12 @@
                 <w:lang w:val="en-BE" w:eastAsia="nl-BE"/>
               </w:rPr>
             </w:pPr>
-            <w:proofErr w:type="spellStart"/>
             <w:r>
               <w:rPr>
                 <w:rFonts w:ascii="Calibri" w:eastAsia="Times New Roman" w:hAnsi="Calibri" w:cs="Calibri"/>
                 <w:lang w:val="en-BE" w:eastAsia="nl-BE"/>
               </w:rPr>
-              <w:t>Analyze</w:t>
-            </w:r>
-            <w:proofErr w:type="spellEnd"/>
-            <w:r>
-              <w:rPr>
-                <w:rFonts w:ascii="Calibri" w:eastAsia="Times New Roman" w:hAnsi="Calibri" w:cs="Calibri"/>
-                <w:lang w:val="en-BE" w:eastAsia="nl-BE"/>
-              </w:rPr>
-              <w:t xml:space="preserve"> </w:t>
-            </w:r>
-            <w:proofErr w:type="spellStart"/>
-            <w:r>
-              <w:rPr>
-                <w:rFonts w:ascii="Calibri" w:eastAsia="Times New Roman" w:hAnsi="Calibri" w:cs="Calibri"/>
-                <w:lang w:val="en-BE" w:eastAsia="nl-BE"/>
-              </w:rPr>
-              <w:t>the</w:t>
-            </w:r>
-            <w:proofErr w:type="spellEnd"/>
-            <w:r>
-              <w:rPr>
-                <w:rFonts w:ascii="Calibri" w:eastAsia="Times New Roman" w:hAnsi="Calibri" w:cs="Calibri"/>
-                <w:lang w:val="en-BE" w:eastAsia="nl-BE"/>
-              </w:rPr>
-              <w:t xml:space="preserve"> </w:t>
-            </w:r>
-            <w:proofErr w:type="spellStart"/>
-            <w:r>
-              <w:rPr>
-                <w:rFonts w:ascii="Calibri" w:eastAsia="Times New Roman" w:hAnsi="Calibri" w:cs="Calibri"/>
-                <w:lang w:val="en-BE" w:eastAsia="nl-BE"/>
-              </w:rPr>
-              <w:t>relationship</w:t>
-            </w:r>
-            <w:proofErr w:type="spellEnd"/>
-            <w:r>
-              <w:rPr>
-                <w:rFonts w:ascii="Calibri" w:eastAsia="Times New Roman" w:hAnsi="Calibri" w:cs="Calibri"/>
-                <w:lang w:val="en-BE" w:eastAsia="nl-BE"/>
-              </w:rPr>
-              <w:t xml:space="preserve"> </w:t>
-            </w:r>
-            <w:proofErr w:type="spellStart"/>
-            <w:r>
-              <w:rPr>
-                <w:rFonts w:ascii="Calibri" w:eastAsia="Times New Roman" w:hAnsi="Calibri" w:cs="Calibri"/>
-                <w:lang w:val="en-BE" w:eastAsia="nl-BE"/>
-              </w:rPr>
-              <w:t>between</w:t>
-            </w:r>
-            <w:proofErr w:type="spellEnd"/>
-            <w:r>
-              <w:rPr>
-                <w:rFonts w:ascii="Calibri" w:eastAsia="Times New Roman" w:hAnsi="Calibri" w:cs="Calibri"/>
-                <w:lang w:val="en-BE" w:eastAsia="nl-BE"/>
-              </w:rPr>
-              <w:t xml:space="preserve"> budget, </w:t>
-            </w:r>
-            <w:proofErr w:type="spellStart"/>
-            <w:r>
-              <w:rPr>
-                <w:rFonts w:ascii="Calibri" w:eastAsia="Times New Roman" w:hAnsi="Calibri" w:cs="Calibri"/>
-                <w:lang w:val="en-BE" w:eastAsia="nl-BE"/>
-              </w:rPr>
-              <w:t>revenue</w:t>
-            </w:r>
-            <w:proofErr w:type="spellEnd"/>
-            <w:r>
-              <w:rPr>
-                <w:rFonts w:ascii="Calibri" w:eastAsia="Times New Roman" w:hAnsi="Calibri" w:cs="Calibri"/>
-                <w:lang w:val="en-BE" w:eastAsia="nl-BE"/>
-              </w:rPr>
-              <w:t xml:space="preserve">, and </w:t>
-            </w:r>
-            <w:proofErr w:type="spellStart"/>
-            <w:r>
-              <w:rPr>
-                <w:rFonts w:ascii="Calibri" w:eastAsia="Times New Roman" w:hAnsi="Calibri" w:cs="Calibri"/>
-                <w:lang w:val="en-BE" w:eastAsia="nl-BE"/>
-              </w:rPr>
-              <w:t>popularity</w:t>
-            </w:r>
-            <w:proofErr w:type="spellEnd"/>
-            <w:r>
-              <w:rPr>
-                <w:rFonts w:ascii="Calibri" w:eastAsia="Times New Roman" w:hAnsi="Calibri" w:cs="Calibri"/>
-                <w:lang w:val="en-BE" w:eastAsia="nl-BE"/>
-              </w:rPr>
-              <w:t xml:space="preserve"> </w:t>
-            </w:r>
-            <w:proofErr w:type="spellStart"/>
-            <w:r>
-              <w:rPr>
-                <w:rFonts w:ascii="Calibri" w:eastAsia="Times New Roman" w:hAnsi="Calibri" w:cs="Calibri"/>
-                <w:lang w:val="en-BE" w:eastAsia="nl-BE"/>
-              </w:rPr>
-              <w:t>to</w:t>
-            </w:r>
-            <w:proofErr w:type="spellEnd"/>
-            <w:r>
-              <w:rPr>
-                <w:rFonts w:ascii="Calibri" w:eastAsia="Times New Roman" w:hAnsi="Calibri" w:cs="Calibri"/>
-                <w:lang w:val="en-BE" w:eastAsia="nl-BE"/>
-              </w:rPr>
-              <w:t xml:space="preserve"> </w:t>
-            </w:r>
-            <w:proofErr w:type="spellStart"/>
-            <w:r>
-              <w:rPr>
-                <w:rFonts w:ascii="Calibri" w:eastAsia="Times New Roman" w:hAnsi="Calibri" w:cs="Calibri"/>
-                <w:lang w:val="en-BE" w:eastAsia="nl-BE"/>
-              </w:rPr>
-              <w:t>determine</w:t>
-            </w:r>
-            <w:proofErr w:type="spellEnd"/>
-            <w:r>
-              <w:rPr>
-                <w:rFonts w:ascii="Calibri" w:eastAsia="Times New Roman" w:hAnsi="Calibri" w:cs="Calibri"/>
-                <w:lang w:val="en-BE" w:eastAsia="nl-BE"/>
-              </w:rPr>
-              <w:t xml:space="preserve"> factors </w:t>
-            </w:r>
-            <w:proofErr w:type="spellStart"/>
-            <w:r>
-              <w:rPr>
-                <w:rFonts w:ascii="Calibri" w:eastAsia="Times New Roman" w:hAnsi="Calibri" w:cs="Calibri"/>
-                <w:lang w:val="en-BE" w:eastAsia="nl-BE"/>
-              </w:rPr>
-              <w:t>that</w:t>
-            </w:r>
-            <w:proofErr w:type="spellEnd"/>
-            <w:r>
-              <w:rPr>
-                <w:rFonts w:ascii="Calibri" w:eastAsia="Times New Roman" w:hAnsi="Calibri" w:cs="Calibri"/>
-                <w:lang w:val="en-BE" w:eastAsia="nl-BE"/>
-              </w:rPr>
-              <w:t xml:space="preserve"> </w:t>
-            </w:r>
-            <w:proofErr w:type="spellStart"/>
-            <w:r>
-              <w:rPr>
-                <w:rFonts w:ascii="Calibri" w:eastAsia="Times New Roman" w:hAnsi="Calibri" w:cs="Calibri"/>
-                <w:lang w:val="en-BE" w:eastAsia="nl-BE"/>
-              </w:rPr>
-              <w:t>contribute</w:t>
-            </w:r>
-            <w:proofErr w:type="spellEnd"/>
-            <w:r>
-              <w:rPr>
-                <w:rFonts w:ascii="Calibri" w:eastAsia="Times New Roman" w:hAnsi="Calibri" w:cs="Calibri"/>
-                <w:lang w:val="en-BE" w:eastAsia="nl-BE"/>
-              </w:rPr>
-              <w:t xml:space="preserve"> </w:t>
-            </w:r>
-            <w:proofErr w:type="spellStart"/>
-            <w:r>
-              <w:rPr>
-                <w:rFonts w:ascii="Calibri" w:eastAsia="Times New Roman" w:hAnsi="Calibri" w:cs="Calibri"/>
-                <w:lang w:val="en-BE" w:eastAsia="nl-BE"/>
-              </w:rPr>
-              <w:t>to</w:t>
-            </w:r>
-            <w:proofErr w:type="spellEnd"/>
-            <w:r>
-              <w:rPr>
-                <w:rFonts w:ascii="Calibri" w:eastAsia="Times New Roman" w:hAnsi="Calibri" w:cs="Calibri"/>
-                <w:lang w:val="en-BE" w:eastAsia="nl-BE"/>
-              </w:rPr>
-              <w:t xml:space="preserve"> a </w:t>
-            </w:r>
-            <w:proofErr w:type="spellStart"/>
-            <w:r>
-              <w:rPr>
-                <w:rFonts w:ascii="Calibri" w:eastAsia="Times New Roman" w:hAnsi="Calibri" w:cs="Calibri"/>
-                <w:lang w:val="en-BE" w:eastAsia="nl-BE"/>
-              </w:rPr>
-              <w:t>movie's</w:t>
-            </w:r>
-            <w:proofErr w:type="spellEnd"/>
-            <w:r>
-              <w:rPr>
-                <w:rFonts w:ascii="Calibri" w:eastAsia="Times New Roman" w:hAnsi="Calibri" w:cs="Calibri"/>
-                <w:lang w:val="en-BE" w:eastAsia="nl-BE"/>
-              </w:rPr>
-              <w:t xml:space="preserve"> </w:t>
-            </w:r>
-            <w:proofErr w:type="spellStart"/>
-            <w:r>
-              <w:rPr>
-                <w:rFonts w:ascii="Calibri" w:eastAsia="Times New Roman" w:hAnsi="Calibri" w:cs="Calibri"/>
-                <w:lang w:val="en-BE" w:eastAsia="nl-BE"/>
-              </w:rPr>
-              <w:t>success</w:t>
-            </w:r>
-            <w:proofErr w:type="spellEnd"/>
-            <w:r>
-              <w:rPr>
-                <w:rFonts w:ascii="Calibri" w:eastAsia="Times New Roman" w:hAnsi="Calibri" w:cs="Calibri"/>
-                <w:lang w:val="en-BE" w:eastAsia="nl-BE"/>
-              </w:rPr>
-              <w:t>.</w:t>
+              <w:t>Analyze the relationship between budget, revenue, and popularity to determine factors that contribute to a movie's success.</w:t>
             </w:r>
           </w:p>
           <w:p>
@@ -1214,69 +1117,12 @@
                 <w:lang w:val="en-BE" w:eastAsia="nl-BE"/>
               </w:rPr>
             </w:pPr>
-            <w:proofErr w:type="spellStart"/>
             <w:r>
               <w:rPr>
                 <w:rFonts w:ascii="Calibri" w:eastAsia="Times New Roman" w:hAnsi="Calibri" w:cs="Calibri"/>
                 <w:lang w:val="en-BE" w:eastAsia="nl-BE"/>
               </w:rPr>
-              <w:t>Explore</w:t>
-            </w:r>
-            <w:proofErr w:type="spellEnd"/>
-            <w:r>
-              <w:rPr>
-                <w:rFonts w:ascii="Calibri" w:eastAsia="Times New Roman" w:hAnsi="Calibri" w:cs="Calibri"/>
-                <w:lang w:val="en-BE" w:eastAsia="nl-BE"/>
-              </w:rPr>
-              <w:t xml:space="preserve"> </w:t>
-            </w:r>
-            <w:proofErr w:type="spellStart"/>
-            <w:r>
-              <w:rPr>
-                <w:rFonts w:ascii="Calibri" w:eastAsia="Times New Roman" w:hAnsi="Calibri" w:cs="Calibri"/>
-                <w:lang w:val="en-BE" w:eastAsia="nl-BE"/>
-              </w:rPr>
-              <w:t>the</w:t>
-            </w:r>
-            <w:proofErr w:type="spellEnd"/>
-            <w:r>
-              <w:rPr>
-                <w:rFonts w:ascii="Calibri" w:eastAsia="Times New Roman" w:hAnsi="Calibri" w:cs="Calibri"/>
-                <w:lang w:val="en-BE" w:eastAsia="nl-BE"/>
-              </w:rPr>
-              <w:t xml:space="preserve"> impact of movie genres on </w:t>
-            </w:r>
-            <w:proofErr w:type="spellStart"/>
-            <w:r>
-              <w:rPr>
-                <w:rFonts w:ascii="Calibri" w:eastAsia="Times New Roman" w:hAnsi="Calibri" w:cs="Calibri"/>
-                <w:lang w:val="en-BE" w:eastAsia="nl-BE"/>
-              </w:rPr>
-              <w:t>popularity</w:t>
-            </w:r>
-            <w:proofErr w:type="spellEnd"/>
-            <w:r>
-              <w:rPr>
-                <w:rFonts w:ascii="Calibri" w:eastAsia="Times New Roman" w:hAnsi="Calibri" w:cs="Calibri"/>
-                <w:lang w:val="en-BE" w:eastAsia="nl-BE"/>
-              </w:rPr>
-              <w:t xml:space="preserve"> and </w:t>
-            </w:r>
-            <w:proofErr w:type="spellStart"/>
-            <w:r>
-              <w:rPr>
-                <w:rFonts w:ascii="Calibri" w:eastAsia="Times New Roman" w:hAnsi="Calibri" w:cs="Calibri"/>
-                <w:lang w:val="en-BE" w:eastAsia="nl-BE"/>
-              </w:rPr>
-              <w:t>revenue</w:t>
-            </w:r>
-            <w:proofErr w:type="spellEnd"/>
-            <w:r>
-              <w:rPr>
-                <w:rFonts w:ascii="Calibri" w:eastAsia="Times New Roman" w:hAnsi="Calibri" w:cs="Calibri"/>
-                <w:lang w:val="en-BE" w:eastAsia="nl-BE"/>
-              </w:rPr>
-              <w:t>.</w:t>
+              <w:t>Explore the impact of movie genres on popularity and revenue.</w:t>
             </w:r>
           </w:p>
           <w:p>
@@ -1292,101 +1138,12 @@
                 <w:lang w:val="en-BE" w:eastAsia="nl-BE"/>
               </w:rPr>
             </w:pPr>
-            <w:proofErr w:type="spellStart"/>
             <w:r>
               <w:rPr>
                 <w:rFonts w:ascii="Calibri" w:eastAsia="Times New Roman" w:hAnsi="Calibri" w:cs="Calibri"/>
                 <w:lang w:val="en-BE" w:eastAsia="nl-BE"/>
               </w:rPr>
-              <w:t>Investigate</w:t>
-            </w:r>
-            <w:proofErr w:type="spellEnd"/>
-            <w:r>
-              <w:rPr>
-                <w:rFonts w:ascii="Calibri" w:eastAsia="Times New Roman" w:hAnsi="Calibri" w:cs="Calibri"/>
-                <w:lang w:val="en-BE" w:eastAsia="nl-BE"/>
-              </w:rPr>
-              <w:t xml:space="preserve"> </w:t>
-            </w:r>
-            <w:proofErr w:type="spellStart"/>
-            <w:r>
-              <w:rPr>
-                <w:rFonts w:ascii="Calibri" w:eastAsia="Times New Roman" w:hAnsi="Calibri" w:cs="Calibri"/>
-                <w:lang w:val="en-BE" w:eastAsia="nl-BE"/>
-              </w:rPr>
-              <w:t>the</w:t>
-            </w:r>
-            <w:proofErr w:type="spellEnd"/>
-            <w:r>
-              <w:rPr>
-                <w:rFonts w:ascii="Calibri" w:eastAsia="Times New Roman" w:hAnsi="Calibri" w:cs="Calibri"/>
-                <w:lang w:val="en-BE" w:eastAsia="nl-BE"/>
-              </w:rPr>
-              <w:t xml:space="preserve"> </w:t>
-            </w:r>
-            <w:proofErr w:type="spellStart"/>
-            <w:r>
-              <w:rPr>
-                <w:rFonts w:ascii="Calibri" w:eastAsia="Times New Roman" w:hAnsi="Calibri" w:cs="Calibri"/>
-                <w:lang w:val="en-BE" w:eastAsia="nl-BE"/>
-              </w:rPr>
-              <w:t>correlation</w:t>
-            </w:r>
-            <w:proofErr w:type="spellEnd"/>
-            <w:r>
-              <w:rPr>
-                <w:rFonts w:ascii="Calibri" w:eastAsia="Times New Roman" w:hAnsi="Calibri" w:cs="Calibri"/>
-                <w:lang w:val="en-BE" w:eastAsia="nl-BE"/>
-              </w:rPr>
-              <w:t xml:space="preserve"> </w:t>
-            </w:r>
-            <w:proofErr w:type="spellStart"/>
-            <w:r>
-              <w:rPr>
-                <w:rFonts w:ascii="Calibri" w:eastAsia="Times New Roman" w:hAnsi="Calibri" w:cs="Calibri"/>
-                <w:lang w:val="en-BE" w:eastAsia="nl-BE"/>
-              </w:rPr>
-              <w:t>between</w:t>
-            </w:r>
-            <w:proofErr w:type="spellEnd"/>
-            <w:r>
-              <w:rPr>
-                <w:rFonts w:ascii="Calibri" w:eastAsia="Times New Roman" w:hAnsi="Calibri" w:cs="Calibri"/>
-                <w:lang w:val="en-BE" w:eastAsia="nl-BE"/>
-              </w:rPr>
-              <w:t xml:space="preserve"> </w:t>
-            </w:r>
-            <w:proofErr w:type="spellStart"/>
-            <w:r>
-              <w:rPr>
-                <w:rFonts w:ascii="Calibri" w:eastAsia="Times New Roman" w:hAnsi="Calibri" w:cs="Calibri"/>
-                <w:lang w:val="en-BE" w:eastAsia="nl-BE"/>
-              </w:rPr>
-              <w:t>runtime</w:t>
-            </w:r>
-            <w:proofErr w:type="spellEnd"/>
-            <w:r>
-              <w:rPr>
-                <w:rFonts w:ascii="Calibri" w:eastAsia="Times New Roman" w:hAnsi="Calibri" w:cs="Calibri"/>
-                <w:lang w:val="en-BE" w:eastAsia="nl-BE"/>
-              </w:rPr>
-              <w:t xml:space="preserve"> and </w:t>
-            </w:r>
-            <w:proofErr w:type="spellStart"/>
-            <w:r>
-              <w:rPr>
-                <w:rFonts w:ascii="Calibri" w:eastAsia="Times New Roman" w:hAnsi="Calibri" w:cs="Calibri"/>
-                <w:lang w:val="en-BE" w:eastAsia="nl-BE"/>
-              </w:rPr>
-              <w:t>audience</w:t>
-            </w:r>
-            <w:proofErr w:type="spellEnd"/>
-            <w:r>
-              <w:rPr>
-                <w:rFonts w:ascii="Calibri" w:eastAsia="Times New Roman" w:hAnsi="Calibri" w:cs="Calibri"/>
-                <w:lang w:val="en-BE" w:eastAsia="nl-BE"/>
-              </w:rPr>
-              <w:t xml:space="preserve"> engagement.</w:t>
+              <w:t>Investigate the correlation between runtime and audience engagement.</w:t>
             </w:r>
           </w:p>
           <w:p>
@@ -1402,69 +1159,12 @@
                 <w:lang w:val="en-US"/>
               </w:rPr>
             </w:pPr>
-            <w:proofErr w:type="spellStart"/>
             <w:r>
               <w:rPr>
                 <w:rFonts w:ascii="Calibri" w:eastAsia="Times New Roman" w:hAnsi="Calibri" w:cs="Calibri"/>
                 <w:lang w:val="en-BE" w:eastAsia="nl-BE"/>
               </w:rPr>
-              <w:t>Visualize</w:t>
-            </w:r>
-            <w:proofErr w:type="spellEnd"/>
-            <w:r>
-              <w:rPr>
-                <w:rFonts w:ascii="Calibri" w:eastAsia="Times New Roman" w:hAnsi="Calibri" w:cs="Calibri"/>
-                <w:lang w:val="en-BE" w:eastAsia="nl-BE"/>
-              </w:rPr>
-              <w:t xml:space="preserve"> movie </w:t>
-            </w:r>
-            <w:proofErr w:type="spellStart"/>
-            <w:r>
-              <w:rPr>
-                <w:rFonts w:ascii="Calibri" w:eastAsia="Times New Roman" w:hAnsi="Calibri" w:cs="Calibri"/>
-                <w:lang w:val="en-BE" w:eastAsia="nl-BE"/>
-              </w:rPr>
-              <w:t>popularity</w:t>
-            </w:r>
-            <w:proofErr w:type="spellEnd"/>
-            <w:r>
-              <w:rPr>
-                <w:rFonts w:ascii="Calibri" w:eastAsia="Times New Roman" w:hAnsi="Calibri" w:cs="Calibri"/>
-                <w:lang w:val="en-BE" w:eastAsia="nl-BE"/>
-              </w:rPr>
-              <w:t xml:space="preserve"> over time and </w:t>
-            </w:r>
-            <w:proofErr w:type="spellStart"/>
-            <w:r>
-              <w:rPr>
-                <w:rFonts w:ascii="Calibri" w:eastAsia="Times New Roman" w:hAnsi="Calibri" w:cs="Calibri"/>
-                <w:lang w:val="en-BE" w:eastAsia="nl-BE"/>
-              </w:rPr>
-              <w:t>identify</w:t>
-            </w:r>
-            <w:proofErr w:type="spellEnd"/>
-            <w:r>
-              <w:rPr>
-                <w:rFonts w:ascii="Calibri" w:eastAsia="Times New Roman" w:hAnsi="Calibri" w:cs="Calibri"/>
-                <w:lang w:val="en-BE" w:eastAsia="nl-BE"/>
-              </w:rPr>
-              <w:t xml:space="preserve"> </w:t>
-            </w:r>
-            <w:proofErr w:type="spellStart"/>
-            <w:r>
-              <w:rPr>
-                <w:rFonts w:ascii="Calibri" w:eastAsia="Times New Roman" w:hAnsi="Calibri" w:cs="Calibri"/>
-                <w:lang w:val="en-BE" w:eastAsia="nl-BE"/>
-              </w:rPr>
-              <w:t>popular</w:t>
-            </w:r>
-            <w:proofErr w:type="spellEnd"/>
-            <w:r>
-              <w:rPr>
-                <w:rFonts w:ascii="Calibri" w:eastAsia="Times New Roman" w:hAnsi="Calibri" w:cs="Calibri"/>
-                <w:lang w:val="en-BE" w:eastAsia="nl-BE"/>
-              </w:rPr>
-              <w:t xml:space="preserve"> genres in different periods.</w:t>
+              <w:t>Visualize movie popularity over time and identify popular genres in different periods.</w:t>
             </w:r>
           </w:p>
         </w:tc>
@@ -1826,7 +1526,29 @@
 
 <file path=word/comments.xml><?xml version="1.0" encoding="utf-8"?>
 <w:comments xmlns:wpc="http://schemas.microsoft.com/office/word/2010/wordprocessingCanvas" xmlns:cx="http://schemas.microsoft.com/office/drawing/2014/chartex" xmlns:mc="http://schemas.openxmlformats.org/markup-compatibility/2006" xmlns:o="urn:schemas-microsoft-com:office:office" xmlns:r="http://schemas.openxmlformats.org/officeDocument/2006/relationships" xmlns:m="http://schemas.openxmlformats.org/officeDocument/2006/math" xmlns:v="urn:schemas-microsoft-com:vml" xmlns:wp14="http://schemas.microsoft.com/office/word/2010/wordprocessingDrawing" xmlns:wp="http://schemas.openxmlformats.org/drawingml/2006/wordprocessingDrawing" xmlns:w10="urn:schemas-microsoft-com:office:word" xmlns:w="http://schemas.openxmlformats.org/wordprocessingml/2006/main" xmlns:w14="http://schemas.microsoft.com/office/word/2010/wordml" xmlns:w15="http://schemas.microsoft.com/office/word/2012/wordml" xmlns:w16se="http://schemas.microsoft.com/office/word/2015/wordml/symex" xmlns:wpg="http://schemas.microsoft.com/office/word/2010/wordprocessingGroup" xmlns:wpi="http://schemas.microsoft.com/office/word/2010/wordprocessingInk" xmlns:wne="http://schemas.microsoft.com/office/word/2006/wordml" xmlns:wps="http://schemas.microsoft.com/office/word/2010/wordprocessingShape" mc:Ignorable="w14 w15 w16se wp14">
-  <w:comment w:id="1" w:author="Jorrit Vander Mynsbrugge" w:date="2024-02-29T19:37:00Z" w:initials="JVM">
+  <w:comment w:id="0" w:author="Jorrit Vander Mynsbrugge" w:date="2024-02-29T19:47:00Z" w:initials="JVM">
+    <w:p>
+      <w:pPr>
+        <w:pStyle w:val="CommentText"/>
+        <w:rPr>
+          <w:lang w:val="en-BE"/>
+        </w:rPr>
+      </w:pPr>
+      <w:r>
+        <w:rPr>
+          <w:rStyle w:val="CommentReference"/>
+        </w:rPr>
+        <w:annotationRef/>
+      </w:r>
+      <w:r>
+        <w:rPr>
+          <w:lang w:val="en-BE"/>
+        </w:rPr>
+        <w:t>todo</w:t>
+      </w:r>
+    </w:p>
+  </w:comment>
+  <w:comment w:id="2" w:author="Jorrit Vander Mynsbrugge" w:date="2024-02-29T19:37:00Z" w:initials="JVM">
     <w:p>
       <w:pPr>
         <w:pStyle w:val="CommentText"/>
@@ -1848,12 +1570,36 @@
       </w:r>
     </w:p>
   </w:comment>
+  <w:comment w:id="3" w:author="Jorrit Vander Mynsbrugge" w:date="2024-02-29T19:47:00Z" w:initials="JVM">
+    <w:p>
+      <w:pPr>
+        <w:pStyle w:val="CommentText"/>
+        <w:rPr>
+          <w:lang w:val="en-BE"/>
+        </w:rPr>
+      </w:pPr>
+      <w:r>
+        <w:rPr>
+          <w:rStyle w:val="CommentReference"/>
+        </w:rPr>
+        <w:annotationRef/>
+      </w:r>
+      <w:r>
+        <w:rPr>
+          <w:lang w:val="en-BE"/>
+        </w:rPr>
+        <w:t>todo</w:t>
+      </w:r>
+    </w:p>
+  </w:comment>
 </w:comments>
 </file>
 
 <file path=word/commentsExtended.xml><?xml version="1.0" encoding="utf-8"?>
 <w15:commentsEx xmlns:wpc="http://schemas.microsoft.com/office/word/2010/wordprocessingCanvas" xmlns:cx="http://schemas.microsoft.com/office/drawing/2014/chartex" xmlns:mc="http://schemas.openxmlformats.org/markup-compatibility/2006" xmlns:o="urn:schemas-microsoft-com:office:office" xmlns:r="http://schemas.openxmlformats.org/officeDocument/2006/relationships" xmlns:m="http://schemas.openxmlformats.org/officeDocument/2006/math" xmlns:v="urn:schemas-microsoft-com:vml" xmlns:wp14="http://schemas.microsoft.com/office/word/2010/wordprocessingDrawing" xmlns:wp="http://schemas.openxmlformats.org/drawingml/2006/wordprocessingDrawing" xmlns:w10="urn:schemas-microsoft-com:office:word" xmlns:w="http://schemas.openxmlformats.org/wordprocessingml/2006/main" xmlns:w14="http://schemas.microsoft.com/office/word/2010/wordml" xmlns:w15="http://schemas.microsoft.com/office/word/2012/wordml" xmlns:w16se="http://schemas.microsoft.com/office/word/2015/wordml/symex" xmlns:wpg="http://schemas.microsoft.com/office/word/2010/wordprocessingGroup" xmlns:wpi="http://schemas.microsoft.com/office/word/2010/wordprocessingInk" xmlns:wne="http://schemas.microsoft.com/office/word/2006/wordml" xmlns:wps="http://schemas.microsoft.com/office/word/2010/wordprocessingShape" mc:Ignorable="w14 w15 w16se wp14">
+  <w15:commentEx w15:paraId="33163976" w15:done="0"/>
   <w15:commentEx w15:paraId="29297DF6" w15:done="0"/>
+  <w15:commentEx w15:paraId="358E3DE6" w15:done="0"/>
 </w15:commentsEx>
 </file>
 

</xml_diff>

<commit_message>
updated details of wind power dataset
</commit_message>
<xml_diff>
--- a/doc/dataset_selection/dataset_selection.docx
+++ b/doc/dataset_selection/dataset_selection.docx
@@ -1,42 +1,42 @@
 
 <file path=word/document.xml><?xml version="1.0" encoding="utf-8"?>
-<w:document xmlns:wpc="http://schemas.microsoft.com/office/word/2010/wordprocessingCanvas" xmlns:cx="http://schemas.microsoft.com/office/drawing/2014/chartex" xmlns:mc="http://schemas.openxmlformats.org/markup-compatibility/2006" xmlns:o="urn:schemas-microsoft-com:office:office" xmlns:r="http://schemas.openxmlformats.org/officeDocument/2006/relationships" xmlns:m="http://schemas.openxmlformats.org/officeDocument/2006/math" xmlns:v="urn:schemas-microsoft-com:vml" xmlns:wp14="http://schemas.microsoft.com/office/word/2010/wordprocessingDrawing" xmlns:wp="http://schemas.openxmlformats.org/drawingml/2006/wordprocessingDrawing" xmlns:w10="urn:schemas-microsoft-com:office:word" xmlns:w="http://schemas.openxmlformats.org/wordprocessingml/2006/main" xmlns:w14="http://schemas.microsoft.com/office/word/2010/wordml" xmlns:w15="http://schemas.microsoft.com/office/word/2012/wordml" xmlns:w16se="http://schemas.microsoft.com/office/word/2015/wordml/symex" xmlns:wpg="http://schemas.microsoft.com/office/word/2010/wordprocessingGroup" xmlns:wpi="http://schemas.microsoft.com/office/word/2010/wordprocessingInk" xmlns:wne="http://schemas.microsoft.com/office/word/2006/wordml" xmlns:wps="http://schemas.microsoft.com/office/word/2010/wordprocessingShape" mc:Ignorable="w14 w15 w16se wp14">
+<w:document xmlns:wpc="http://schemas.microsoft.com/office/word/2010/wordprocessingCanvas" xmlns:cx="http://schemas.microsoft.com/office/drawing/2014/chartex" xmlns:cx1="http://schemas.microsoft.com/office/drawing/2015/9/8/chartex" xmlns:cx2="http://schemas.microsoft.com/office/drawing/2015/10/21/chartex" xmlns:cx3="http://schemas.microsoft.com/office/drawing/2016/5/9/chartex" xmlns:cx4="http://schemas.microsoft.com/office/drawing/2016/5/10/chartex" xmlns:cx5="http://schemas.microsoft.com/office/drawing/2016/5/11/chartex" xmlns:cx6="http://schemas.microsoft.com/office/drawing/2016/5/12/chartex" xmlns:cx7="http://schemas.microsoft.com/office/drawing/2016/5/13/chartex" xmlns:cx8="http://schemas.microsoft.com/office/drawing/2016/5/14/chartex" xmlns:mc="http://schemas.openxmlformats.org/markup-compatibility/2006" xmlns:aink="http://schemas.microsoft.com/office/drawing/2016/ink" xmlns:am3d="http://schemas.microsoft.com/office/drawing/2017/model3d" xmlns:o="urn:schemas-microsoft-com:office:office" xmlns:oel="http://schemas.microsoft.com/office/2019/extlst" xmlns:r="http://schemas.openxmlformats.org/officeDocument/2006/relationships" xmlns:m="http://schemas.openxmlformats.org/officeDocument/2006/math" xmlns:v="urn:schemas-microsoft-com:vml" xmlns:wp14="http://schemas.microsoft.com/office/word/2010/wordprocessingDrawing" xmlns:wp="http://schemas.openxmlformats.org/drawingml/2006/wordprocessingDrawing" xmlns:w10="urn:schemas-microsoft-com:office:word" xmlns:w="http://schemas.openxmlformats.org/wordprocessingml/2006/main" xmlns:w14="http://schemas.microsoft.com/office/word/2010/wordml" xmlns:w15="http://schemas.microsoft.com/office/word/2012/wordml" xmlns:w16cex="http://schemas.microsoft.com/office/word/2018/wordml/cex" xmlns:w16cid="http://schemas.microsoft.com/office/word/2016/wordml/cid" xmlns:w16="http://schemas.microsoft.com/office/word/2018/wordml" xmlns:w16sdtdh="http://schemas.microsoft.com/office/word/2020/wordml/sdtdatahash" xmlns:w16se="http://schemas.microsoft.com/office/word/2015/wordml/symex" xmlns:wpg="http://schemas.microsoft.com/office/word/2010/wordprocessingGroup" xmlns:wpi="http://schemas.microsoft.com/office/word/2010/wordprocessingInk" xmlns:wne="http://schemas.microsoft.com/office/word/2006/wordml" xmlns:wps="http://schemas.microsoft.com/office/word/2010/wordprocessingShape" mc:Ignorable="w14 w15 w16se w16cid w16 w16cex w16sdtdh wp14">
   <w:body>
     <w:p>
       <w:pPr>
-        <w:pStyle w:val="Heading1"/>
+        <w:pStyle w:val="Kop1"/>
         <w:rPr>
-          <w:lang w:val="en-BE"/>
+          <w:lang/>
         </w:rPr>
       </w:pPr>
       <w:r>
         <w:rPr>
-          <w:lang w:val="en-BE"/>
+          <w:lang/>
         </w:rPr>
         <w:t>Information visualisation: project dataset selection</w:t>
       </w:r>
     </w:p>
     <w:p>
       <w:pPr>
-        <w:pStyle w:val="Heading2"/>
+        <w:pStyle w:val="Kop2"/>
         <w:rPr>
           <w:rFonts w:asciiTheme="minorHAnsi" w:eastAsiaTheme="minorHAnsi" w:hAnsiTheme="minorHAnsi" w:cstheme="minorBidi"/>
           <w:color w:val="auto"/>
           <w:sz w:val="22"/>
           <w:szCs w:val="22"/>
-          <w:lang w:val="en-BE"/>
+          <w:lang/>
         </w:rPr>
       </w:pPr>
     </w:p>
     <w:p>
       <w:pPr>
-        <w:pStyle w:val="Heading2"/>
+        <w:pStyle w:val="Kop2"/>
         <w:rPr>
           <w:rFonts w:asciiTheme="minorHAnsi" w:eastAsiaTheme="minorHAnsi" w:hAnsiTheme="minorHAnsi" w:cstheme="minorBidi"/>
           <w:color w:val="auto"/>
           <w:sz w:val="22"/>
           <w:szCs w:val="22"/>
-          <w:lang w:val="en-BE"/>
+          <w:lang/>
         </w:rPr>
       </w:pPr>
       <w:r>
@@ -45,7 +45,7 @@
           <w:color w:val="auto"/>
           <w:sz w:val="22"/>
           <w:szCs w:val="22"/>
-          <w:lang w:val="en-BE"/>
+          <w:lang/>
         </w:rPr>
         <w:t>Below you can find the 3 datasets that were selected by our group in order of preference.</w:t>
       </w:r>
@@ -55,7 +55,7 @@
           <w:color w:val="auto"/>
           <w:sz w:val="22"/>
           <w:szCs w:val="22"/>
-          <w:lang w:val="en-BE"/>
+          <w:lang/>
         </w:rPr>
         <w:t xml:space="preserve"> </w:t>
       </w:r>
@@ -63,39 +63,39 @@
     <w:p>
       <w:pPr>
         <w:rPr>
-          <w:lang w:val="en-BE"/>
+          <w:lang/>
         </w:rPr>
       </w:pPr>
     </w:p>
     <w:p>
       <w:pPr>
-        <w:pStyle w:val="Heading2"/>
+        <w:pStyle w:val="Kop2"/>
         <w:rPr>
-          <w:lang w:val="en-BE"/>
+          <w:lang/>
         </w:rPr>
       </w:pPr>
       <w:r>
         <w:rPr>
-          <w:lang w:val="en-BE"/>
+          <w:lang/>
         </w:rPr>
         <w:t xml:space="preserve">Choice 1: </w:t>
       </w:r>
       <w:r>
         <w:rPr>
-          <w:lang w:val="en-BE"/>
+          <w:lang/>
         </w:rPr>
         <w:t>Global Wind Power</w:t>
       </w:r>
       <w:r>
         <w:rPr>
-          <w:lang w:val="en-BE"/>
+          <w:lang/>
         </w:rPr>
         <w:t xml:space="preserve"> dataset</w:t>
       </w:r>
     </w:p>
     <w:tbl>
       <w:tblPr>
-        <w:tblStyle w:val="TableGrid"/>
+        <w:tblStyle w:val="Tabelraster"/>
         <w:tblW w:w="0" w:type="auto"/>
         <w:tblLook w:val="04A0" w:firstRow="1" w:lastRow="0" w:firstColumn="1" w:lastColumn="0" w:noHBand="0" w:noVBand="1"/>
       </w:tblPr>
@@ -111,12 +111,12 @@
           <w:p>
             <w:pPr>
               <w:rPr>
-                <w:lang w:val="en-BE"/>
-              </w:rPr>
-            </w:pPr>
-            <w:r>
-              <w:rPr>
-                <w:lang w:val="en-BE"/>
+                <w:lang/>
+              </w:rPr>
+            </w:pPr>
+            <w:r>
+              <w:rPr>
+                <w:lang/>
               </w:rPr>
               <w:t>Source</w:t>
             </w:r>
@@ -129,19 +129,77 @@
           <w:p>
             <w:pPr>
               <w:rPr>
-                <w:lang w:val="en-BE"/>
-              </w:rPr>
-            </w:pPr>
-            <w:hyperlink r:id="rId5" w:history="1">
-              <w:r>
-                <w:rPr>
-                  <w:rStyle w:val="Hyperlink"/>
-                  <w:rFonts w:ascii="Calibri" w:hAnsi="Calibri" w:cs="Calibri"/>
-                  <w:lang w:val="en-US"/>
-                </w:rPr>
-                <w:t>https://globalenergymonitor.org/projects/global-wind-power-tracker/</w:t>
-              </w:r>
-            </w:hyperlink>
+                <w:lang/>
+              </w:rPr>
+            </w:pPr>
+            <w:r>
+              <w:fldChar w:fldCharType="begin"/>
+            </w:r>
+            <w:r>
+              <w:rPr>
+                <w:lang/>
+                <w:rPrChange w:id="0" w:author="Ruth Vandeputte" w:date="2024-03-01T15:37:00Z">
+                  <w:rPr/>
+                </w:rPrChange>
+              </w:rPr>
+              <w:instrText>HYPERLINK "https://globalenergymonitor.org/projects/global-wind-power-tracker/"</w:instrText>
+            </w:r>
+            <w:r>
+              <w:fldChar w:fldCharType="separate"/>
+            </w:r>
+            <w:r>
+              <w:rPr>
+                <w:rStyle w:val="Hyperlink"/>
+                <w:rFonts w:ascii="Calibri" w:hAnsi="Calibri" w:cs="Calibri"/>
+                <w:lang/>
+                <w:rPrChange w:id="1" w:author="Ruth Vandeputte" w:date="2024-03-01T15:37:00Z">
+                  <w:rPr>
+                    <w:rStyle w:val="Hyperlink"/>
+                    <w:rFonts w:ascii="Calibri" w:hAnsi="Calibri" w:cs="Calibri"/>
+                    <w:lang w:val="en-US"/>
+                  </w:rPr>
+                </w:rPrChange>
+              </w:rPr>
+              <w:t>https://globalenergymonitor.org/</w:t>
+            </w:r>
+            <w:r>
+              <w:rPr>
+                <w:rStyle w:val="Hyperlink"/>
+                <w:rFonts w:ascii="Calibri" w:hAnsi="Calibri" w:cs="Calibri"/>
+                <w:lang/>
+                <w:rPrChange w:id="2" w:author="Ruth Vandeputte" w:date="2024-03-01T15:37:00Z">
+                  <w:rPr>
+                    <w:rStyle w:val="Hyperlink"/>
+                    <w:rFonts w:ascii="Calibri" w:hAnsi="Calibri" w:cs="Calibri"/>
+                    <w:lang w:val="en-US"/>
+                  </w:rPr>
+                </w:rPrChange>
+              </w:rPr>
+              <w:t>p</w:t>
+            </w:r>
+            <w:r>
+              <w:rPr>
+                <w:rStyle w:val="Hyperlink"/>
+                <w:rFonts w:ascii="Calibri" w:hAnsi="Calibri" w:cs="Calibri"/>
+                <w:lang/>
+                <w:rPrChange w:id="3" w:author="Ruth Vandeputte" w:date="2024-03-01T15:37:00Z">
+                  <w:rPr>
+                    <w:rStyle w:val="Hyperlink"/>
+                    <w:rFonts w:ascii="Calibri" w:hAnsi="Calibri" w:cs="Calibri"/>
+                    <w:lang w:val="en-US"/>
+                  </w:rPr>
+                </w:rPrChange>
+              </w:rPr>
+              <w:t>rojects/global-wind-power-tracker/</w:t>
+            </w:r>
+            <w:r>
+              <w:rPr>
+                <w:rStyle w:val="Hyperlink"/>
+                <w:rFonts w:ascii="Calibri" w:hAnsi="Calibri" w:cs="Calibri"/>
+                <w:lang w:val="en-US"/>
+              </w:rPr>
+              <w:fldChar w:fldCharType="end"/>
+            </w:r>
           </w:p>
         </w:tc>
       </w:tr>
@@ -153,22 +211,500 @@
           <w:p>
             <w:pPr>
               <w:rPr>
-                <w:lang w:val="en-BE"/>
-              </w:rPr>
-            </w:pPr>
-            <w:commentRangeStart w:id="0"/>
-            <w:r>
-              <w:rPr>
-                <w:lang w:val="en-BE"/>
+                <w:lang/>
+              </w:rPr>
+            </w:pPr>
+            <w:commentRangeStart w:id="4"/>
+            <w:r>
+              <w:rPr>
+                <w:lang/>
               </w:rPr>
               <w:t>Summary</w:t>
             </w:r>
-            <w:commentRangeEnd w:id="0"/>
-            <w:r>
-              <w:rPr>
-                <w:rStyle w:val="CommentReference"/>
-              </w:rPr>
-              <w:commentReference w:id="0"/>
+            <w:commentRangeEnd w:id="4"/>
+            <w:r>
+              <w:rPr>
+                <w:rStyle w:val="Verwijzingopmerking"/>
+              </w:rPr>
+              <w:commentReference w:id="4"/>
+            </w:r>
+          </w:p>
+        </w:tc>
+        <w:tc>
+          <w:tcPr>
+            <w:tcW w:w="7745" w:type="dxa"/>
+          </w:tcPr>
+          <w:p>
+            <w:pPr>
+              <w:pStyle w:val="Normaalweb"/>
+              <w:rPr>
+                <w:rFonts w:ascii="Calibri" w:eastAsiaTheme="minorHAnsi" w:hAnsi="Calibri" w:cs="Calibri"/>
+                <w:sz w:val="22"/>
+                <w:szCs w:val="22"/>
+                <w:lang w:eastAsia="en-US"/>
+                <w:rPrChange w:id="5" w:author="Ruth Vandeputte" w:date="2024-03-01T15:39:00Z">
+                  <w:rPr/>
+                </w:rPrChange>
+              </w:rPr>
+              <w:pPrChange w:id="6" w:author="Ruth Vandeputte" w:date="2024-03-01T15:39:00Z">
+                <w:pPr/>
+              </w:pPrChange>
+            </w:pPr>
+            <w:ins w:id="7" w:author="Ruth Vandeputte" w:date="2024-03-01T15:39:00Z">
+              <w:r>
+                <w:rPr>
+                  <w:rFonts w:ascii="Calibri" w:eastAsiaTheme="minorHAnsi" w:hAnsi="Calibri" w:cs="Calibri"/>
+                  <w:sz w:val="22"/>
+                  <w:szCs w:val="22"/>
+                  <w:lang w:eastAsia="en-US"/>
+                  <w:rPrChange w:id="8" w:author="Ruth Vandeputte" w:date="2024-03-01T15:39:00Z">
+                    <w:rPr/>
+                  </w:rPrChange>
+                </w:rPr>
+                <w:t>The Global Wind Power Tracker (GWPT) is a worldwide dataset of utility-scale, on and offshore wind facilities. It includes wind farm phases with capacities of 10 megawatts (MW) or more. A wind project phase is generally defined as a group of one or more wind turbines that are installed under one permit, one power purchase agreement, and typically come online at the same time. The GWPT catalogs every wind farm phase at this capacity threshold of any status, including operating, announced, pre-construction, under construction, shelved, cancelled, mothballed, or retired.</w:t>
+              </w:r>
+              <w:r>
+                <w:rPr>
+                  <w:rFonts w:ascii="Calibri" w:eastAsiaTheme="minorHAnsi" w:hAnsi="Calibri" w:cs="Calibri"/>
+                  <w:sz w:val="22"/>
+                  <w:szCs w:val="22"/>
+                  <w:lang w:eastAsia="en-US"/>
+                </w:rPr>
+                <w:t xml:space="preserve"> </w:t>
+              </w:r>
+              <w:r>
+                <w:rPr>
+                  <w:rFonts w:ascii="Calibri" w:eastAsiaTheme="minorHAnsi" w:hAnsi="Calibri" w:cs="Calibri"/>
+                  <w:sz w:val="22"/>
+                  <w:szCs w:val="22"/>
+                  <w:lang w:eastAsia="en-US"/>
+                  <w:rPrChange w:id="9" w:author="Ruth Vandeputte" w:date="2024-03-01T15:39:00Z">
+                    <w:rPr/>
+                  </w:rPrChange>
+                </w:rPr>
+                <w:t>The most recent release of this data was in December 2023.</w:t>
+              </w:r>
+            </w:ins>
+          </w:p>
+        </w:tc>
+      </w:tr>
+      <w:tr>
+        <w:tc>
+          <w:tcPr>
+            <w:tcW w:w="1271" w:type="dxa"/>
+          </w:tcPr>
+          <w:p>
+            <w:pPr>
+              <w:rPr>
+                <w:lang/>
+              </w:rPr>
+            </w:pPr>
+            <w:r>
+              <w:rPr>
+                <w:lang/>
+              </w:rPr>
+              <w:t xml:space="preserve">Target </w:t>
+            </w:r>
+            <w:r>
+              <w:rPr>
+                <w:lang/>
+              </w:rPr>
+              <w:t>user</w:t>
+            </w:r>
+          </w:p>
+        </w:tc>
+        <w:tc>
+          <w:tcPr>
+            <w:tcW w:w="7745" w:type="dxa"/>
+          </w:tcPr>
+          <w:p>
+            <w:pPr>
+              <w:rPr>
+                <w:lang/>
+              </w:rPr>
+            </w:pPr>
+            <w:r>
+              <w:rPr>
+                <w:rFonts w:ascii="Calibri" w:hAnsi="Calibri" w:cs="Calibri"/>
+                <w:lang/>
+              </w:rPr>
+              <w:t>Regular person with some scientific background interested in the evolution of wind power. They know high school physics like</w:t>
+            </w:r>
+            <w:ins w:id="10" w:author="Ruth Vandeputte" w:date="2024-03-01T15:38:00Z">
+              <w:r>
+                <w:rPr>
+                  <w:rFonts w:ascii="Calibri" w:hAnsi="Calibri" w:cs="Calibri"/>
+                  <w:lang/>
+                </w:rPr>
+                <w:t xml:space="preserve"> </w:t>
+              </w:r>
+            </w:ins>
+            <w:r>
+              <w:rPr>
+                <w:rFonts w:ascii="Calibri" w:hAnsi="Calibri" w:cs="Calibri"/>
+                <w:lang/>
+              </w:rPr>
+              <w:t>the difference between power &amp; energy and understand prefixes such as kilo, mega, giga, tera, ... but they are no energy expert.</w:t>
+            </w:r>
+          </w:p>
+        </w:tc>
+      </w:tr>
+      <w:tr>
+        <w:tc>
+          <w:tcPr>
+            <w:tcW w:w="1271" w:type="dxa"/>
+          </w:tcPr>
+          <w:p>
+            <w:pPr>
+              <w:rPr>
+                <w:lang/>
+              </w:rPr>
+            </w:pPr>
+            <w:r>
+              <w:rPr>
+                <w:lang/>
+              </w:rPr>
+              <w:t>Initial ideas</w:t>
+            </w:r>
+          </w:p>
+        </w:tc>
+        <w:tc>
+          <w:tcPr>
+            <w:tcW w:w="7745" w:type="dxa"/>
+          </w:tcPr>
+          <w:p>
+            <w:pPr>
+              <w:numPr>
+                <w:ilvl w:val="0"/>
+                <w:numId w:val="2"/>
+              </w:numPr>
+              <w:ind w:left="288"/>
+              <w:textAlignment w:val="center"/>
+              <w:rPr>
+                <w:rFonts w:ascii="Calibri" w:eastAsia="Times New Roman" w:hAnsi="Calibri" w:cs="Calibri"/>
+                <w:lang w:eastAsia="nl-BE"/>
+              </w:rPr>
+            </w:pPr>
+            <w:r>
+              <w:rPr>
+                <w:rFonts w:ascii="Calibri" w:eastAsia="Times New Roman" w:hAnsi="Calibri" w:cs="Calibri"/>
+                <w:lang w:eastAsia="nl-BE"/>
+              </w:rPr>
+              <w:t>GIS visua</w:t>
+            </w:r>
+            <w:del w:id="11" w:author="Ruth Vandeputte" w:date="2024-03-01T15:38:00Z">
+              <w:r>
+                <w:rPr>
+                  <w:rFonts w:ascii="Calibri" w:eastAsia="Times New Roman" w:hAnsi="Calibri" w:cs="Calibri"/>
+                  <w:lang w:eastAsia="nl-BE"/>
+                </w:rPr>
+                <w:delText>s</w:delText>
+              </w:r>
+            </w:del>
+            <w:r>
+              <w:rPr>
+                <w:rFonts w:ascii="Calibri" w:eastAsia="Times New Roman" w:hAnsi="Calibri" w:cs="Calibri"/>
+                <w:lang w:eastAsia="nl-BE"/>
+              </w:rPr>
+              <w:t>li</w:t>
+            </w:r>
+            <w:ins w:id="12" w:author="Ruth Vandeputte" w:date="2024-03-01T15:38:00Z">
+              <w:r>
+                <w:rPr>
+                  <w:rFonts w:ascii="Calibri" w:eastAsia="Times New Roman" w:hAnsi="Calibri" w:cs="Calibri"/>
+                  <w:lang w:eastAsia="nl-BE"/>
+                </w:rPr>
+                <w:t>s</w:t>
+              </w:r>
+            </w:ins>
+            <w:r>
+              <w:rPr>
+                <w:rFonts w:ascii="Calibri" w:eastAsia="Times New Roman" w:hAnsi="Calibri" w:cs="Calibri"/>
+                <w:lang w:eastAsia="nl-BE"/>
+              </w:rPr>
+              <w:t>ation of global wind energy distribution.</w:t>
+            </w:r>
+          </w:p>
+          <w:p>
+            <w:pPr>
+              <w:numPr>
+                <w:ilvl w:val="0"/>
+                <w:numId w:val="2"/>
+              </w:numPr>
+              <w:ind w:left="288"/>
+              <w:textAlignment w:val="center"/>
+              <w:rPr>
+                <w:rFonts w:ascii="Calibri" w:eastAsia="Times New Roman" w:hAnsi="Calibri" w:cs="Calibri"/>
+                <w:lang w:eastAsia="nl-BE"/>
+              </w:rPr>
+            </w:pPr>
+            <w:r>
+              <w:rPr>
+                <w:rFonts w:ascii="Calibri" w:eastAsia="Times New Roman" w:hAnsi="Calibri" w:cs="Calibri"/>
+                <w:lang w:eastAsia="nl-BE"/>
+              </w:rPr>
+              <w:t>Evolution over time of installed wind power</w:t>
+            </w:r>
+            <w:r>
+              <w:rPr>
+                <w:rFonts w:ascii="Calibri" w:eastAsia="Times New Roman" w:hAnsi="Calibri" w:cs="Calibri"/>
+                <w:lang w:eastAsia="nl-BE"/>
+              </w:rPr>
+              <w:t xml:space="preserve"> (animation)</w:t>
+            </w:r>
+          </w:p>
+          <w:p>
+            <w:pPr>
+              <w:numPr>
+                <w:ilvl w:val="0"/>
+                <w:numId w:val="4"/>
+              </w:numPr>
+              <w:ind w:left="288"/>
+              <w:textAlignment w:val="center"/>
+              <w:rPr>
+                <w:rFonts w:ascii="Calibri" w:eastAsia="Times New Roman" w:hAnsi="Calibri" w:cs="Calibri"/>
+                <w:lang w:eastAsia="nl-BE"/>
+              </w:rPr>
+            </w:pPr>
+            <w:r>
+              <w:rPr>
+                <w:rFonts w:ascii="Calibri" w:eastAsia="Times New Roman" w:hAnsi="Calibri" w:cs="Calibri"/>
+                <w:lang w:eastAsia="nl-BE"/>
+              </w:rPr>
+              <w:t>What is the largest relative / absolute growth area?</w:t>
+            </w:r>
+          </w:p>
+          <w:p>
+            <w:pPr>
+              <w:numPr>
+                <w:ilvl w:val="0"/>
+                <w:numId w:val="4"/>
+              </w:numPr>
+              <w:ind w:left="288"/>
+              <w:textAlignment w:val="center"/>
+              <w:rPr>
+                <w:rFonts w:ascii="Calibri" w:eastAsia="Times New Roman" w:hAnsi="Calibri" w:cs="Calibri"/>
+                <w:lang w:eastAsia="nl-BE"/>
+              </w:rPr>
+            </w:pPr>
+            <w:r>
+              <w:rPr>
+                <w:rFonts w:ascii="Calibri" w:eastAsia="Times New Roman" w:hAnsi="Calibri" w:cs="Calibri"/>
+                <w:lang w:eastAsia="nl-BE"/>
+              </w:rPr>
+              <w:t>Where are projects being cancelled?</w:t>
+            </w:r>
+          </w:p>
+        </w:tc>
+      </w:tr>
+      <w:tr>
+        <w:tc>
+          <w:tcPr>
+            <w:tcW w:w="1271" w:type="dxa"/>
+          </w:tcPr>
+          <w:p>
+            <w:pPr>
+              <w:rPr>
+                <w:lang/>
+              </w:rPr>
+            </w:pPr>
+            <w:r>
+              <w:rPr>
+                <w:lang/>
+              </w:rPr>
+              <w:t>Size</w:t>
+            </w:r>
+          </w:p>
+        </w:tc>
+        <w:tc>
+          <w:tcPr>
+            <w:tcW w:w="7745" w:type="dxa"/>
+          </w:tcPr>
+          <w:p>
+            <w:pPr>
+              <w:rPr>
+                <w:lang/>
+              </w:rPr>
+            </w:pPr>
+            <w:r>
+              <w:rPr>
+                <w:lang/>
+              </w:rPr>
+              <w:t>26.</w:t>
+            </w:r>
+            <w:del w:id="13" w:author="Ruth Vandeputte" w:date="2024-03-01T15:38:00Z">
+              <w:r>
+                <w:rPr>
+                  <w:lang/>
+                </w:rPr>
+                <w:delText xml:space="preserve">000 </w:delText>
+              </w:r>
+            </w:del>
+            <w:ins w:id="14" w:author="Ruth Vandeputte" w:date="2024-03-01T15:38:00Z">
+              <w:r>
+                <w:rPr>
+                  <w:lang/>
+                </w:rPr>
+                <w:t>5</w:t>
+              </w:r>
+              <w:r>
+                <w:rPr>
+                  <w:lang/>
+                </w:rPr>
+                <w:t xml:space="preserve">00 </w:t>
+              </w:r>
+            </w:ins>
+            <w:commentRangeStart w:id="15"/>
+            <w:r>
+              <w:rPr>
+                <w:lang/>
+              </w:rPr>
+              <w:t>observations</w:t>
+            </w:r>
+            <w:commentRangeEnd w:id="15"/>
+            <w:r>
+              <w:rPr>
+                <w:rStyle w:val="Verwijzingopmerking"/>
+              </w:rPr>
+              <w:commentReference w:id="15"/>
+            </w:r>
+            <w:ins w:id="16" w:author="Ruth Vandeputte" w:date="2024-03-01T15:37:00Z">
+              <w:r>
+                <w:rPr>
+                  <w:lang/>
+                </w:rPr>
+                <w:t xml:space="preserve"> in 29 features</w:t>
+              </w:r>
+            </w:ins>
+          </w:p>
+        </w:tc>
+      </w:tr>
+    </w:tbl>
+    <w:p>
+      <w:pPr>
+        <w:rPr>
+          <w:lang/>
+        </w:rPr>
+      </w:pPr>
+    </w:p>
+    <w:p>
+      <w:pPr>
+        <w:pStyle w:val="Kop2"/>
+        <w:rPr>
+          <w:lang/>
+        </w:rPr>
+      </w:pPr>
+      <w:r>
+        <w:rPr>
+          <w:lang/>
+        </w:rPr>
+        <w:t>Choice 2: Billionaires dataset</w:t>
+      </w:r>
+    </w:p>
+    <w:tbl>
+      <w:tblPr>
+        <w:tblStyle w:val="Tabelraster"/>
+        <w:tblW w:w="0" w:type="auto"/>
+        <w:tblLook w:val="04A0" w:firstRow="1" w:lastRow="0" w:firstColumn="1" w:lastColumn="0" w:noHBand="0" w:noVBand="1"/>
+      </w:tblPr>
+      <w:tblGrid>
+        <w:gridCol w:w="1524"/>
+        <w:gridCol w:w="7492"/>
+      </w:tblGrid>
+      <w:tr>
+        <w:tc>
+          <w:tcPr>
+            <w:tcW w:w="1271" w:type="dxa"/>
+          </w:tcPr>
+          <w:p>
+            <w:pPr>
+              <w:rPr>
+                <w:lang/>
+              </w:rPr>
+            </w:pPr>
+            <w:r>
+              <w:rPr>
+                <w:lang/>
+              </w:rPr>
+              <w:t>Source</w:t>
+            </w:r>
+          </w:p>
+        </w:tc>
+        <w:tc>
+          <w:tcPr>
+            <w:tcW w:w="7745" w:type="dxa"/>
+          </w:tcPr>
+          <w:p>
+            <w:pPr>
+              <w:rPr>
+                <w:lang/>
+              </w:rPr>
+            </w:pPr>
+            <w:r>
+              <w:fldChar w:fldCharType="begin"/>
+            </w:r>
+            <w:r>
+              <w:rPr>
+                <w:lang/>
+                <w:rPrChange w:id="17" w:author="Ruth Vandeputte" w:date="2024-03-01T15:37:00Z">
+                  <w:rPr/>
+                </w:rPrChange>
+              </w:rPr>
+              <w:instrText>HYPERLINK "https://www.kaggle.com/datasets/endofnight17j03/billionaires-statistics-dataset"</w:instrText>
+            </w:r>
+            <w:r>
+              <w:fldChar w:fldCharType="separate"/>
+            </w:r>
+            <w:r>
+              <w:rPr>
+                <w:rStyle w:val="Hyperlink"/>
+                <w:rFonts w:ascii="Calibri" w:hAnsi="Calibri" w:cs="Calibri"/>
+                <w:lang/>
+                <w:rPrChange w:id="18" w:author="Ruth Vandeputte" w:date="2024-03-01T15:37:00Z">
+                  <w:rPr>
+                    <w:rStyle w:val="Hyperlink"/>
+                    <w:rFonts w:ascii="Calibri" w:hAnsi="Calibri" w:cs="Calibri"/>
+                    <w:lang w:val="en-US"/>
+                  </w:rPr>
+                </w:rPrChange>
+              </w:rPr>
+              <w:t>https://www.kaggle.com/datasets/endofnight17j03/billionaires-statistics-dataset</w:t>
+            </w:r>
+            <w:r>
+              <w:rPr>
+                <w:rStyle w:val="Hyperlink"/>
+                <w:rFonts w:ascii="Calibri" w:hAnsi="Calibri" w:cs="Calibri"/>
+                <w:lang w:val="en-US"/>
+              </w:rPr>
+              <w:fldChar w:fldCharType="end"/>
+            </w:r>
+          </w:p>
+        </w:tc>
+      </w:tr>
+      <w:tr>
+        <w:tc>
+          <w:tcPr>
+            <w:tcW w:w="1271" w:type="dxa"/>
+          </w:tcPr>
+          <w:p>
+            <w:pPr>
+              <w:rPr>
+                <w:lang/>
+              </w:rPr>
+            </w:pPr>
+            <w:commentRangeStart w:id="19"/>
+            <w:r>
+              <w:rPr>
+                <w:lang/>
+              </w:rPr>
+              <w:t>Summary</w:t>
+            </w:r>
+            <w:commentRangeEnd w:id="19"/>
+            <w:r>
+              <w:rPr>
+                <w:rStyle w:val="Verwijzingopmerking"/>
+              </w:rPr>
+              <w:commentReference w:id="19"/>
             </w:r>
           </w:p>
         </w:tc>
@@ -187,26 +723,20 @@
           <w:p>
             <w:pPr>
               <w:rPr>
-                <w:lang w:val="en-BE"/>
-              </w:rPr>
-            </w:pPr>
-            <w:r>
-              <w:rPr>
-                <w:lang w:val="en-BE"/>
+                <w:lang/>
+              </w:rPr>
+            </w:pPr>
+            <w:r>
+              <w:rPr>
+                <w:lang/>
               </w:rPr>
               <w:t>Target</w:t>
             </w:r>
             <w:r>
               <w:rPr>
-                <w:lang w:val="en-BE"/>
-              </w:rPr>
-              <w:t xml:space="preserve"> </w:t>
-            </w:r>
-            <w:r>
-              <w:rPr>
-                <w:lang w:val="en-BE"/>
-              </w:rPr>
-              <w:t>user</w:t>
+                <w:lang/>
+              </w:rPr>
+              <w:t xml:space="preserve"> user</w:t>
             </w:r>
           </w:p>
         </w:tc>
@@ -217,18 +747,16 @@
           <w:p>
             <w:pPr>
               <w:rPr>
-                <w:lang w:val="en-BE"/>
+                <w:lang/>
               </w:rPr>
             </w:pPr>
             <w:r>
               <w:rPr>
                 <w:rFonts w:ascii="Calibri" w:hAnsi="Calibri" w:cs="Calibri"/>
-                <w:lang w:val="en-BE"/>
-              </w:rPr>
-              <w:t>Regular person with some scientific background interested in the evolution of wind power. They know high school physics likethe difference between power &amp; energy and understand prefixes such as kilo, mega, giga, tera, ... but they are no energy expert.</w:t>
-            </w:r>
-            <w:bookmarkStart w:id="1" w:name="_GoBack"/>
-            <w:bookmarkEnd w:id="1"/>
+                <w:lang/>
+              </w:rPr>
+              <w:t>A non-financial regular person interested in wealth distribution. They know what currency is and can distinguish millions from billions.</w:t>
+            </w:r>
           </w:p>
         </w:tc>
       </w:tr>
@@ -240,12 +768,12 @@
           <w:p>
             <w:pPr>
               <w:rPr>
-                <w:lang w:val="en-BE"/>
-              </w:rPr>
-            </w:pPr>
-            <w:r>
-              <w:rPr>
-                <w:lang w:val="en-BE"/>
+                <w:lang/>
+              </w:rPr>
+            </w:pPr>
+            <w:r>
+              <w:rPr>
+                <w:lang/>
               </w:rPr>
               <w:t>Initial ideas</w:t>
             </w:r>
@@ -257,93 +785,93 @@
           </w:tcPr>
           <w:p>
             <w:pPr>
+              <w:pStyle w:val="Lijstalinea"/>
               <w:numPr>
                 <w:ilvl w:val="0"/>
-                <w:numId w:val="2"/>
+                <w:numId w:val="6"/>
               </w:numPr>
-              <w:ind w:left="288"/>
               <w:textAlignment w:val="center"/>
               <w:rPr>
                 <w:rFonts w:ascii="Calibri" w:eastAsia="Times New Roman" w:hAnsi="Calibri" w:cs="Calibri"/>
-                <w:lang w:val="en-BE" w:eastAsia="nl-BE"/>
-              </w:rPr>
-            </w:pPr>
-            <w:r>
-              <w:rPr>
-                <w:rFonts w:ascii="Calibri" w:eastAsia="Times New Roman" w:hAnsi="Calibri" w:cs="Calibri"/>
-                <w:lang w:val="en-BE" w:eastAsia="nl-BE"/>
-              </w:rPr>
-              <w:t>GIS visuasliation of global wind energy distribution.</w:t>
-            </w:r>
-          </w:p>
-          <w:p>
-            <w:pPr>
+                <w:lang w:eastAsia="nl-BE"/>
+              </w:rPr>
+            </w:pPr>
+            <w:r>
+              <w:rPr>
+                <w:rFonts w:ascii="Calibri" w:eastAsia="Times New Roman" w:hAnsi="Calibri" w:cs="Calibri"/>
+                <w:lang w:eastAsia="nl-BE"/>
+              </w:rPr>
+              <w:t>Graphs of wealth distribution by category</w:t>
+            </w:r>
+          </w:p>
+          <w:p>
+            <w:pPr>
+              <w:pStyle w:val="Lijstalinea"/>
               <w:numPr>
                 <w:ilvl w:val="0"/>
-                <w:numId w:val="2"/>
+                <w:numId w:val="6"/>
               </w:numPr>
-              <w:ind w:left="288"/>
               <w:textAlignment w:val="center"/>
               <w:rPr>
                 <w:rFonts w:ascii="Calibri" w:eastAsia="Times New Roman" w:hAnsi="Calibri" w:cs="Calibri"/>
-                <w:lang w:val="en-BE" w:eastAsia="nl-BE"/>
-              </w:rPr>
-            </w:pPr>
-            <w:r>
-              <w:rPr>
-                <w:rFonts w:ascii="Calibri" w:eastAsia="Times New Roman" w:hAnsi="Calibri" w:cs="Calibri"/>
-                <w:lang w:val="en-BE" w:eastAsia="nl-BE"/>
-              </w:rPr>
-              <w:t>Evolution over time of installed wind power</w:t>
-            </w:r>
-            <w:r>
-              <w:rPr>
-                <w:rFonts w:ascii="Calibri" w:eastAsia="Times New Roman" w:hAnsi="Calibri" w:cs="Calibri"/>
-                <w:lang w:val="en-BE" w:eastAsia="nl-BE"/>
-              </w:rPr>
-              <w:t xml:space="preserve"> (animation)</w:t>
-            </w:r>
-          </w:p>
-          <w:p>
-            <w:pPr>
+                <w:lang w:eastAsia="nl-BE"/>
+              </w:rPr>
+            </w:pPr>
+            <w:r>
+              <w:rPr>
+                <w:rFonts w:ascii="Calibri" w:eastAsia="Times New Roman" w:hAnsi="Calibri" w:cs="Calibri"/>
+                <w:lang w:eastAsia="nl-BE"/>
+              </w:rPr>
+              <w:t>Geographical chart of wealth distribution</w:t>
+            </w:r>
+          </w:p>
+          <w:p>
+            <w:pPr>
+              <w:pStyle w:val="Lijstalinea"/>
               <w:numPr>
                 <w:ilvl w:val="0"/>
-                <w:numId w:val="4"/>
+                <w:numId w:val="6"/>
               </w:numPr>
-              <w:ind w:left="288"/>
               <w:textAlignment w:val="center"/>
               <w:rPr>
                 <w:rFonts w:ascii="Calibri" w:eastAsia="Times New Roman" w:hAnsi="Calibri" w:cs="Calibri"/>
-                <w:lang w:val="en-BE" w:eastAsia="nl-BE"/>
-              </w:rPr>
-            </w:pPr>
-            <w:r>
-              <w:rPr>
-                <w:rFonts w:ascii="Calibri" w:eastAsia="Times New Roman" w:hAnsi="Calibri" w:cs="Calibri"/>
-                <w:lang w:val="en-BE" w:eastAsia="nl-BE"/>
-              </w:rPr>
-              <w:t>What is the largest relative / absolute growth area?</w:t>
-            </w:r>
-          </w:p>
-          <w:p>
-            <w:pPr>
+                <w:lang w:eastAsia="nl-BE"/>
+              </w:rPr>
+            </w:pPr>
+            <w:r>
+              <w:rPr>
+                <w:rFonts w:ascii="Calibri" w:eastAsia="Times New Roman" w:hAnsi="Calibri" w:cs="Calibri"/>
+                <w:lang w:eastAsia="nl-BE"/>
+              </w:rPr>
+              <w:t>Net worth by industry</w:t>
+            </w:r>
+          </w:p>
+          <w:p>
+            <w:pPr>
+              <w:pStyle w:val="Lijstalinea"/>
               <w:numPr>
                 <w:ilvl w:val="0"/>
-                <w:numId w:val="4"/>
+                <w:numId w:val="6"/>
               </w:numPr>
-              <w:ind w:left="288"/>
               <w:textAlignment w:val="center"/>
               <w:rPr>
-                <w:rFonts w:ascii="Calibri" w:eastAsia="Times New Roman" w:hAnsi="Calibri" w:cs="Calibri"/>
-                <w:lang w:val="en-BE" w:eastAsia="nl-BE"/>
-              </w:rPr>
-            </w:pPr>
-            <w:r>
-              <w:rPr>
-                <w:rFonts w:ascii="Calibri" w:eastAsia="Times New Roman" w:hAnsi="Calibri" w:cs="Calibri"/>
-                <w:lang w:val="en-BE" w:eastAsia="nl-BE"/>
-              </w:rPr>
-              <w:t>Where are projects being cancelled?</w:t>
+                <w:rFonts w:ascii="Calibri" w:hAnsi="Calibri" w:cs="Calibri"/>
+                <w:lang w:val="en-US"/>
+              </w:rPr>
+            </w:pPr>
+            <w:r>
+              <w:rPr>
+                <w:rFonts w:ascii="Calibri" w:eastAsia="Times New Roman" w:hAnsi="Calibri" w:cs="Calibri"/>
+                <w:lang w:eastAsia="nl-BE"/>
+              </w:rPr>
+              <w:t>Distribution of gender</w:t>
+            </w:r>
+            <w:r>
+              <w:rPr>
+                <w:rFonts w:ascii="Calibri" w:hAnsi="Calibri" w:cs="Calibri"/>
+                <w:lang w:val="en-US"/>
+              </w:rPr>
+              <w:t>, age, self-made or not, etc.</w:t>
             </w:r>
           </w:p>
         </w:tc>
@@ -356,12 +884,12 @@
           <w:p>
             <w:pPr>
               <w:rPr>
-                <w:lang w:val="en-BE"/>
-              </w:rPr>
-            </w:pPr>
-            <w:r>
-              <w:rPr>
-                <w:lang w:val="en-BE"/>
+                <w:lang/>
+              </w:rPr>
+            </w:pPr>
+            <w:r>
+              <w:rPr>
+                <w:lang/>
               </w:rPr>
               <w:t>Size</w:t>
             </w:r>
@@ -374,28 +902,14 @@
           <w:p>
             <w:pPr>
               <w:rPr>
-                <w:lang w:val="en-BE"/>
-              </w:rPr>
-            </w:pPr>
-            <w:r>
-              <w:rPr>
-                <w:lang w:val="en-BE"/>
-              </w:rPr>
-              <w:t xml:space="preserve">26.000 </w:t>
-            </w:r>
-            <w:commentRangeStart w:id="2"/>
-            <w:r>
-              <w:rPr>
-                <w:lang w:val="en-BE"/>
-              </w:rPr>
-              <w:t>observations</w:t>
-            </w:r>
-            <w:commentRangeEnd w:id="2"/>
-            <w:r>
-              <w:rPr>
-                <w:rStyle w:val="CommentReference"/>
-              </w:rPr>
-              <w:commentReference w:id="2"/>
+                <w:lang/>
+              </w:rPr>
+            </w:pPr>
+            <w:r>
+              <w:rPr>
+                <w:lang/>
+              </w:rPr>
+              <w:t>2540 observations in 35 features</w:t>
             </w:r>
           </w:p>
         </w:tc>
@@ -404,350 +918,27 @@
     <w:p>
       <w:pPr>
         <w:rPr>
-          <w:lang w:val="en-BE"/>
+          <w:lang/>
         </w:rPr>
       </w:pPr>
     </w:p>
     <w:p>
       <w:pPr>
-        <w:pStyle w:val="Heading2"/>
+        <w:pStyle w:val="Kop2"/>
         <w:rPr>
-          <w:lang w:val="en-BE"/>
+          <w:lang/>
         </w:rPr>
       </w:pPr>
       <w:r>
         <w:rPr>
-          <w:lang w:val="en-BE"/>
-        </w:rPr>
-        <w:t>Choice 2: Billionaires dataset</w:t>
-      </w:r>
-    </w:p>
-    <w:tbl>
-      <w:tblPr>
-        <w:tblStyle w:val="TableGrid"/>
-        <w:tblW w:w="0" w:type="auto"/>
-        <w:tblLook w:val="04A0" w:firstRow="1" w:lastRow="0" w:firstColumn="1" w:lastColumn="0" w:noHBand="0" w:noVBand="1"/>
-      </w:tblPr>
-      <w:tblGrid>
-        <w:gridCol w:w="1524"/>
-        <w:gridCol w:w="7492"/>
-      </w:tblGrid>
-      <w:tr>
-        <w:tc>
-          <w:tcPr>
-            <w:tcW w:w="1271" w:type="dxa"/>
-          </w:tcPr>
-          <w:p>
-            <w:pPr>
-              <w:rPr>
-                <w:lang w:val="en-BE"/>
-              </w:rPr>
-            </w:pPr>
-            <w:r>
-              <w:rPr>
-                <w:lang w:val="en-BE"/>
-              </w:rPr>
-              <w:t>Source</w:t>
-            </w:r>
-          </w:p>
-        </w:tc>
-        <w:tc>
-          <w:tcPr>
-            <w:tcW w:w="7745" w:type="dxa"/>
-          </w:tcPr>
-          <w:p>
-            <w:pPr>
-              <w:rPr>
-                <w:lang w:val="en-BE"/>
-              </w:rPr>
-            </w:pPr>
-            <w:hyperlink r:id="rId8" w:history="1">
-              <w:r>
-                <w:rPr>
-                  <w:rStyle w:val="Hyperlink"/>
-                  <w:rFonts w:ascii="Calibri" w:hAnsi="Calibri" w:cs="Calibri"/>
-                  <w:lang w:val="en-US"/>
-                </w:rPr>
-                <w:t>https://</w:t>
-              </w:r>
-              <w:r>
-                <w:rPr>
-                  <w:rStyle w:val="Hyperlink"/>
-                  <w:rFonts w:ascii="Calibri" w:hAnsi="Calibri" w:cs="Calibri"/>
-                  <w:lang w:val="en-US"/>
-                </w:rPr>
-                <w:t>w</w:t>
-              </w:r>
-              <w:r>
-                <w:rPr>
-                  <w:rStyle w:val="Hyperlink"/>
-                  <w:rFonts w:ascii="Calibri" w:hAnsi="Calibri" w:cs="Calibri"/>
-                  <w:lang w:val="en-US"/>
-                </w:rPr>
-                <w:t>ww.kaggle.com/datasets/endofnight17j03/billionaires-statistics-dataset</w:t>
-              </w:r>
-            </w:hyperlink>
-          </w:p>
-        </w:tc>
-      </w:tr>
-      <w:tr>
-        <w:tc>
-          <w:tcPr>
-            <w:tcW w:w="1271" w:type="dxa"/>
-          </w:tcPr>
-          <w:p>
-            <w:pPr>
-              <w:rPr>
-                <w:lang w:val="en-BE"/>
-              </w:rPr>
-            </w:pPr>
-            <w:commentRangeStart w:id="3"/>
-            <w:r>
-              <w:rPr>
-                <w:lang w:val="en-BE"/>
-              </w:rPr>
-              <w:t>Summary</w:t>
-            </w:r>
-            <w:commentRangeEnd w:id="3"/>
-            <w:r>
-              <w:rPr>
-                <w:rStyle w:val="CommentReference"/>
-              </w:rPr>
-              <w:commentReference w:id="3"/>
-            </w:r>
-          </w:p>
-        </w:tc>
-        <w:tc>
-          <w:tcPr>
-            <w:tcW w:w="7745" w:type="dxa"/>
-          </w:tcPr>
-          <w:p/>
-        </w:tc>
-      </w:tr>
-      <w:tr>
-        <w:tc>
-          <w:tcPr>
-            <w:tcW w:w="1271" w:type="dxa"/>
-          </w:tcPr>
-          <w:p>
-            <w:pPr>
-              <w:rPr>
-                <w:lang w:val="en-BE"/>
-              </w:rPr>
-            </w:pPr>
-            <w:r>
-              <w:rPr>
-                <w:lang w:val="en-BE"/>
-              </w:rPr>
-              <w:t>Target</w:t>
-            </w:r>
-            <w:r>
-              <w:rPr>
-                <w:lang w:val="en-BE"/>
-              </w:rPr>
-              <w:t xml:space="preserve"> user</w:t>
-            </w:r>
-          </w:p>
-        </w:tc>
-        <w:tc>
-          <w:tcPr>
-            <w:tcW w:w="7745" w:type="dxa"/>
-          </w:tcPr>
-          <w:p>
-            <w:pPr>
-              <w:rPr>
-                <w:lang w:val="en-BE"/>
-              </w:rPr>
-            </w:pPr>
-            <w:r>
-              <w:rPr>
-                <w:rFonts w:ascii="Calibri" w:hAnsi="Calibri" w:cs="Calibri"/>
-                <w:lang w:val="en-BE"/>
-              </w:rPr>
-              <w:t>A non-financial regular person interested in wealth distribution. They know what currency is and can distinguish millions from billions.</w:t>
-            </w:r>
-          </w:p>
-        </w:tc>
-      </w:tr>
-      <w:tr>
-        <w:tc>
-          <w:tcPr>
-            <w:tcW w:w="1271" w:type="dxa"/>
-          </w:tcPr>
-          <w:p>
-            <w:pPr>
-              <w:rPr>
-                <w:lang w:val="en-BE"/>
-              </w:rPr>
-            </w:pPr>
-            <w:r>
-              <w:rPr>
-                <w:lang w:val="en-BE"/>
-              </w:rPr>
-              <w:t>Initial ideas</w:t>
-            </w:r>
-          </w:p>
-        </w:tc>
-        <w:tc>
-          <w:tcPr>
-            <w:tcW w:w="7745" w:type="dxa"/>
-          </w:tcPr>
-          <w:p>
-            <w:pPr>
-              <w:pStyle w:val="ListParagraph"/>
-              <w:numPr>
-                <w:ilvl w:val="0"/>
-                <w:numId w:val="6"/>
-              </w:numPr>
-              <w:textAlignment w:val="center"/>
-              <w:rPr>
-                <w:rFonts w:ascii="Calibri" w:eastAsia="Times New Roman" w:hAnsi="Calibri" w:cs="Calibri"/>
-                <w:lang w:val="en-BE" w:eastAsia="nl-BE"/>
-              </w:rPr>
-            </w:pPr>
-            <w:r>
-              <w:rPr>
-                <w:rFonts w:ascii="Calibri" w:eastAsia="Times New Roman" w:hAnsi="Calibri" w:cs="Calibri"/>
-                <w:lang w:val="en-BE" w:eastAsia="nl-BE"/>
-              </w:rPr>
-              <w:t>Graphs of wealth distribution by category</w:t>
-            </w:r>
-          </w:p>
-          <w:p>
-            <w:pPr>
-              <w:pStyle w:val="ListParagraph"/>
-              <w:numPr>
-                <w:ilvl w:val="0"/>
-                <w:numId w:val="6"/>
-              </w:numPr>
-              <w:textAlignment w:val="center"/>
-              <w:rPr>
-                <w:rFonts w:ascii="Calibri" w:eastAsia="Times New Roman" w:hAnsi="Calibri" w:cs="Calibri"/>
-                <w:lang w:val="en-BE" w:eastAsia="nl-BE"/>
-              </w:rPr>
-            </w:pPr>
-            <w:r>
-              <w:rPr>
-                <w:rFonts w:ascii="Calibri" w:eastAsia="Times New Roman" w:hAnsi="Calibri" w:cs="Calibri"/>
-                <w:lang w:val="en-BE" w:eastAsia="nl-BE"/>
-              </w:rPr>
-              <w:t>Geographical chart of wealth distribution</w:t>
-            </w:r>
-          </w:p>
-          <w:p>
-            <w:pPr>
-              <w:pStyle w:val="ListParagraph"/>
-              <w:numPr>
-                <w:ilvl w:val="0"/>
-                <w:numId w:val="6"/>
-              </w:numPr>
-              <w:textAlignment w:val="center"/>
-              <w:rPr>
-                <w:rFonts w:ascii="Calibri" w:eastAsia="Times New Roman" w:hAnsi="Calibri" w:cs="Calibri"/>
-                <w:lang w:val="en-BE" w:eastAsia="nl-BE"/>
-              </w:rPr>
-            </w:pPr>
-            <w:r>
-              <w:rPr>
-                <w:rFonts w:ascii="Calibri" w:eastAsia="Times New Roman" w:hAnsi="Calibri" w:cs="Calibri"/>
-                <w:lang w:val="en-BE" w:eastAsia="nl-BE"/>
-              </w:rPr>
-              <w:t>Net worth by industry</w:t>
-            </w:r>
-          </w:p>
-          <w:p>
-            <w:pPr>
-              <w:pStyle w:val="ListParagraph"/>
-              <w:numPr>
-                <w:ilvl w:val="0"/>
-                <w:numId w:val="6"/>
-              </w:numPr>
-              <w:textAlignment w:val="center"/>
-              <w:rPr>
-                <w:rFonts w:ascii="Calibri" w:hAnsi="Calibri" w:cs="Calibri"/>
-                <w:lang w:val="en-US"/>
-              </w:rPr>
-            </w:pPr>
-            <w:r>
-              <w:rPr>
-                <w:rFonts w:ascii="Calibri" w:eastAsia="Times New Roman" w:hAnsi="Calibri" w:cs="Calibri"/>
-                <w:lang w:val="en-BE" w:eastAsia="nl-BE"/>
-              </w:rPr>
-              <w:t>Distribution of gender</w:t>
-            </w:r>
-            <w:r>
-              <w:rPr>
-                <w:rFonts w:ascii="Calibri" w:hAnsi="Calibri" w:cs="Calibri"/>
-                <w:lang w:val="en-US"/>
-              </w:rPr>
-              <w:t>, age, self-made or not, etc.</w:t>
-            </w:r>
-          </w:p>
-        </w:tc>
-      </w:tr>
-      <w:tr>
-        <w:tc>
-          <w:tcPr>
-            <w:tcW w:w="1271" w:type="dxa"/>
-          </w:tcPr>
-          <w:p>
-            <w:pPr>
-              <w:rPr>
-                <w:lang w:val="en-BE"/>
-              </w:rPr>
-            </w:pPr>
-            <w:r>
-              <w:rPr>
-                <w:lang w:val="en-BE"/>
-              </w:rPr>
-              <w:t>Size</w:t>
-            </w:r>
-          </w:p>
-        </w:tc>
-        <w:tc>
-          <w:tcPr>
-            <w:tcW w:w="7745" w:type="dxa"/>
-          </w:tcPr>
-          <w:p>
-            <w:pPr>
-              <w:rPr>
-                <w:lang w:val="en-BE"/>
-              </w:rPr>
-            </w:pPr>
-            <w:r>
-              <w:rPr>
-                <w:lang w:val="en-BE"/>
-              </w:rPr>
-              <w:t>2540 observations in 35 features</w:t>
-            </w:r>
-          </w:p>
-        </w:tc>
-      </w:tr>
-    </w:tbl>
-    <w:p>
-      <w:pPr>
-        <w:rPr>
-          <w:lang w:val="en-BE"/>
-        </w:rPr>
-      </w:pPr>
-    </w:p>
-    <w:p>
-      <w:pPr>
-        <w:pStyle w:val="Heading2"/>
-        <w:rPr>
-          <w:lang w:val="en-BE"/>
-        </w:rPr>
-      </w:pPr>
-      <w:r>
-        <w:rPr>
-          <w:lang w:val="en-BE"/>
+          <w:lang/>
         </w:rPr>
         <w:t>Choice 3: Movie dataset</w:t>
       </w:r>
     </w:p>
     <w:tbl>
       <w:tblPr>
-        <w:tblStyle w:val="TableGrid"/>
+        <w:tblStyle w:val="Tabelraster"/>
         <w:tblW w:w="0" w:type="auto"/>
         <w:tblLook w:val="04A0" w:firstRow="1" w:lastRow="0" w:firstColumn="1" w:lastColumn="0" w:noHBand="0" w:noVBand="1"/>
       </w:tblPr>
@@ -763,12 +954,12 @@
           <w:p>
             <w:pPr>
               <w:rPr>
-                <w:lang w:val="en-BE"/>
-              </w:rPr>
-            </w:pPr>
-            <w:r>
-              <w:rPr>
-                <w:lang w:val="en-BE"/>
+                <w:lang/>
+              </w:rPr>
+            </w:pPr>
+            <w:r>
+              <w:rPr>
+                <w:lang/>
               </w:rPr>
               <w:t>Source</w:t>
             </w:r>
@@ -781,35 +972,47 @@
           <w:p>
             <w:pPr>
               <w:rPr>
-                <w:lang w:val="en-BE"/>
-              </w:rPr>
-            </w:pPr>
-            <w:hyperlink r:id="rId9" w:history="1">
-              <w:r>
-                <w:rPr>
-                  <w:rStyle w:val="Hyperlink"/>
-                  <w:rFonts w:ascii="Calibri" w:hAnsi="Calibri" w:cs="Calibri"/>
-                  <w:lang w:val="en-US"/>
-                </w:rPr>
-                <w:t>https://www.k</w:t>
-              </w:r>
-              <w:r>
-                <w:rPr>
-                  <w:rStyle w:val="Hyperlink"/>
-                  <w:rFonts w:ascii="Calibri" w:hAnsi="Calibri" w:cs="Calibri"/>
-                  <w:lang w:val="en-US"/>
-                </w:rPr>
-                <w:t>a</w:t>
-              </w:r>
-              <w:r>
-                <w:rPr>
-                  <w:rStyle w:val="Hyperlink"/>
-                  <w:rFonts w:ascii="Calibri" w:hAnsi="Calibri" w:cs="Calibri"/>
-                  <w:lang w:val="en-US"/>
-                </w:rPr>
-                <w:t>ggle.com/datasets/ashishjangra27/imdb-movies-dataset</w:t>
-              </w:r>
-            </w:hyperlink>
+                <w:lang/>
+              </w:rPr>
+            </w:pPr>
+            <w:r>
+              <w:fldChar w:fldCharType="begin"/>
+            </w:r>
+            <w:r>
+              <w:rPr>
+                <w:lang/>
+                <w:rPrChange w:id="20" w:author="Ruth Vandeputte" w:date="2024-03-01T15:37:00Z">
+                  <w:rPr/>
+                </w:rPrChange>
+              </w:rPr>
+              <w:instrText>HYPERLINK "https://www.kaggle.com/datasets/ashishjangra27/imdb-movies-dataset"</w:instrText>
+            </w:r>
+            <w:r>
+              <w:fldChar w:fldCharType="separate"/>
+            </w:r>
+            <w:r>
+              <w:rPr>
+                <w:rStyle w:val="Hyperlink"/>
+                <w:rFonts w:ascii="Calibri" w:hAnsi="Calibri" w:cs="Calibri"/>
+                <w:lang/>
+                <w:rPrChange w:id="21" w:author="Ruth Vandeputte" w:date="2024-03-01T15:37:00Z">
+                  <w:rPr>
+                    <w:rStyle w:val="Hyperlink"/>
+                    <w:rFonts w:ascii="Calibri" w:hAnsi="Calibri" w:cs="Calibri"/>
+                    <w:lang w:val="en-US"/>
+                  </w:rPr>
+                </w:rPrChange>
+              </w:rPr>
+              <w:t>https://www.kaggle.com/datasets/ashishjangra27/imdb-movies-dataset</w:t>
+            </w:r>
+            <w:r>
+              <w:rPr>
+                <w:rStyle w:val="Hyperlink"/>
+                <w:rFonts w:ascii="Calibri" w:hAnsi="Calibri" w:cs="Calibri"/>
+                <w:lang w:val="en-US"/>
+              </w:rPr>
+              <w:fldChar w:fldCharType="end"/>
+            </w:r>
           </w:p>
         </w:tc>
       </w:tr>
@@ -821,12 +1024,12 @@
           <w:p>
             <w:pPr>
               <w:rPr>
-                <w:lang w:val="en-BE"/>
-              </w:rPr>
-            </w:pPr>
-            <w:r>
-              <w:rPr>
-                <w:lang w:val="en-BE"/>
+                <w:lang/>
+              </w:rPr>
+            </w:pPr>
+            <w:r>
+              <w:rPr>
+                <w:lang/>
               </w:rPr>
               <w:t>Summary</w:t>
             </w:r>
@@ -839,144 +1042,68 @@
           <w:p>
             <w:pPr>
               <w:rPr>
-                <w:lang w:val="en-BE"/>
-              </w:rPr>
-            </w:pPr>
-            <w:r>
-              <w:t xml:space="preserve">IMDB is </w:t>
-            </w:r>
-            <w:proofErr w:type="spellStart"/>
-            <w:r>
-              <w:t>one</w:t>
-            </w:r>
-            <w:proofErr w:type="spellEnd"/>
-            <w:r>
-              <w:t xml:space="preserve"> of </w:t>
-            </w:r>
-            <w:proofErr w:type="spellStart"/>
-            <w:r>
-              <w:t>the</w:t>
-            </w:r>
-            <w:proofErr w:type="spellEnd"/>
-            <w:r>
-              <w:t xml:space="preserve"> </w:t>
-            </w:r>
-            <w:proofErr w:type="spellStart"/>
-            <w:r>
-              <w:t>main</w:t>
-            </w:r>
-            <w:proofErr w:type="spellEnd"/>
-            <w:r>
-              <w:t xml:space="preserve"> sources </w:t>
-            </w:r>
-            <w:proofErr w:type="spellStart"/>
-            <w:r>
-              <w:t>which</w:t>
-            </w:r>
-            <w:proofErr w:type="spellEnd"/>
-            <w:r>
-              <w:t xml:space="preserve"> </w:t>
-            </w:r>
-            <w:proofErr w:type="spellStart"/>
-            <w:r>
-              <w:t>people</w:t>
-            </w:r>
-            <w:proofErr w:type="spellEnd"/>
-            <w:r>
-              <w:t xml:space="preserve"> </w:t>
-            </w:r>
-            <w:proofErr w:type="spellStart"/>
-            <w:r>
-              <w:t>use</w:t>
-            </w:r>
-            <w:proofErr w:type="spellEnd"/>
-            <w:r>
-              <w:t xml:space="preserve"> </w:t>
-            </w:r>
-            <w:proofErr w:type="spellStart"/>
-            <w:r>
-              <w:t>to</w:t>
-            </w:r>
-            <w:proofErr w:type="spellEnd"/>
-            <w:r>
-              <w:t xml:space="preserve"> </w:t>
-            </w:r>
-            <w:proofErr w:type="spellStart"/>
-            <w:r>
-              <w:t>judge</w:t>
-            </w:r>
-            <w:proofErr w:type="spellEnd"/>
-            <w:r>
-              <w:t xml:space="preserve"> </w:t>
-            </w:r>
-            <w:proofErr w:type="spellStart"/>
-            <w:r>
-              <w:t>the</w:t>
-            </w:r>
-            <w:proofErr w:type="spellEnd"/>
-            <w:r>
-              <w:t xml:space="preserve"> movie. T</w:t>
-            </w:r>
-            <w:r>
-              <w:rPr>
-                <w:lang w:val="en-BE"/>
+                <w:lang/>
+              </w:rPr>
+            </w:pPr>
+            <w:r>
+              <w:rPr>
+                <w:lang w:val="en-US"/>
+                <w:rPrChange w:id="22" w:author="Ruth Vandeputte" w:date="2024-03-01T15:37:00Z">
+                  <w:rPr/>
+                </w:rPrChange>
+              </w:rPr>
+              <w:t>IMDB is one of the main sources which people use to judge the movie. T</w:t>
+            </w:r>
+            <w:r>
+              <w:rPr>
+                <w:lang/>
               </w:rPr>
               <w:t>his</w:t>
             </w:r>
             <w:r>
+              <w:rPr>
+                <w:lang w:val="en-US"/>
+                <w:rPrChange w:id="23" w:author="Ruth Vandeputte" w:date="2024-03-01T15:37:00Z">
+                  <w:rPr/>
+                </w:rPrChange>
+              </w:rPr>
               <w:t xml:space="preserve"> dataset </w:t>
             </w:r>
             <w:r>
               <w:rPr>
-                <w:lang w:val="en-BE"/>
+                <w:lang/>
               </w:rPr>
               <w:t xml:space="preserve">contains </w:t>
             </w:r>
             <w:r>
+              <w:rPr>
+                <w:lang w:val="en-US"/>
+                <w:rPrChange w:id="24" w:author="Ruth Vandeputte" w:date="2024-03-01T15:37:00Z">
+                  <w:rPr/>
+                </w:rPrChange>
+              </w:rPr>
               <w:t>data of</w:t>
             </w:r>
             <w:r>
               <w:rPr>
-                <w:lang w:val="en-BE"/>
+                <w:lang/>
               </w:rPr>
               <w:t xml:space="preserve"> many movies and </w:t>
             </w:r>
             <w:r>
-              <w:t xml:space="preserve">series </w:t>
-            </w:r>
-            <w:proofErr w:type="spellStart"/>
-            <w:r>
-              <w:t>listed</w:t>
-            </w:r>
-            <w:proofErr w:type="spellEnd"/>
-            <w:r>
-              <w:t xml:space="preserve"> on </w:t>
-            </w:r>
-            <w:proofErr w:type="spellStart"/>
-            <w:r>
-              <w:t>the</w:t>
-            </w:r>
-            <w:proofErr w:type="spellEnd"/>
-            <w:r>
-              <w:t xml:space="preserve"> official website of IMDB</w:t>
-            </w:r>
-            <w:r>
-              <w:rPr>
-                <w:lang w:val="en-BE"/>
-              </w:rPr>
-              <w:t xml:space="preserve">. Its features are name of the movie, year of release, rating, </w:t>
-            </w:r>
-            <w:r>
-              <w:rPr>
-                <w:lang w:val="en-BE"/>
-              </w:rPr>
-              <w:t>amount of votes</w:t>
-            </w:r>
-            <w:r>
-              <w:rPr>
-                <w:lang w:val="en-BE"/>
-              </w:rPr>
-              <w:t>, movie certification, genre of the movie, runtime, gross income generated by the movie, directors who worked on the movie.</w:t>
+              <w:rPr>
+                <w:lang w:val="en-US"/>
+                <w:rPrChange w:id="25" w:author="Ruth Vandeputte" w:date="2024-03-01T15:37:00Z">
+                  <w:rPr/>
+                </w:rPrChange>
+              </w:rPr>
+              <w:t>series listed on the official website of IMDB</w:t>
+            </w:r>
+            <w:r>
+              <w:rPr>
+                <w:lang/>
+              </w:rPr>
+              <w:t>. Its features are name of the movie, year of release, rating, amount of votes, movie certification, genre of the movie, runtime, gross income generated by the movie, directors who worked on the movie.</w:t>
             </w:r>
           </w:p>
         </w:tc>
@@ -989,24 +1116,18 @@
           <w:p>
             <w:pPr>
               <w:rPr>
-                <w:lang w:val="en-BE"/>
-              </w:rPr>
-            </w:pPr>
-            <w:r>
-              <w:rPr>
-                <w:lang w:val="en-BE"/>
-              </w:rPr>
-              <w:t>Target</w:t>
-            </w:r>
-            <w:r>
-              <w:rPr>
-                <w:lang w:val="en-BE"/>
-              </w:rPr>
-              <w:t xml:space="preserve"> </w:t>
-            </w:r>
-            <w:r>
-              <w:rPr>
-                <w:lang w:val="en-BE"/>
+                <w:lang/>
+              </w:rPr>
+            </w:pPr>
+            <w:r>
+              <w:rPr>
+                <w:lang/>
+              </w:rPr>
+              <w:t xml:space="preserve">Target </w:t>
+            </w:r>
+            <w:r>
+              <w:rPr>
+                <w:lang/>
               </w:rPr>
               <w:t>user</w:t>
             </w:r>
@@ -1019,20 +1140,20 @@
           <w:p>
             <w:pPr>
               <w:rPr>
-                <w:lang w:val="en-BE"/>
+                <w:lang/>
               </w:rPr>
             </w:pPr>
             <w:r>
               <w:rPr>
                 <w:rFonts w:ascii="Calibri" w:hAnsi="Calibri" w:cs="Calibri"/>
-                <w:lang w:val="en-BE"/>
+                <w:lang/>
               </w:rPr>
               <w:t xml:space="preserve">A movie enthusiast. Knows what a director or producer is. </w:t>
             </w:r>
             <w:r>
               <w:rPr>
                 <w:rFonts w:ascii="Calibri" w:hAnsi="Calibri" w:cs="Calibri"/>
-                <w:lang w:val="en-BE"/>
+                <w:lang/>
               </w:rPr>
               <w:t>Has prior knowledge about movie ratings (PG, R, ...).</w:t>
             </w:r>
@@ -1047,13 +1168,14 @@
           <w:p>
             <w:pPr>
               <w:rPr>
-                <w:lang w:val="en-BE"/>
-              </w:rPr>
-            </w:pPr>
-            <w:r>
-              <w:rPr>
-                <w:lang w:val="en-BE"/>
-              </w:rPr>
+                <w:lang/>
+              </w:rPr>
+            </w:pPr>
+            <w:r>
+              <w:rPr>
+                <w:lang/>
+              </w:rPr>
+              <w:lastRenderedPageBreak/>
               <w:t>Initial ideas</w:t>
             </w:r>
           </w:p>
@@ -1064,7 +1186,7 @@
           </w:tcPr>
           <w:p>
             <w:pPr>
-              <w:pStyle w:val="ListParagraph"/>
+              <w:pStyle w:val="Lijstalinea"/>
               <w:numPr>
                 <w:ilvl w:val="0"/>
                 <w:numId w:val="8"/>
@@ -1072,20 +1194,20 @@
               <w:textAlignment w:val="center"/>
               <w:rPr>
                 <w:rFonts w:ascii="Calibri" w:eastAsia="Times New Roman" w:hAnsi="Calibri" w:cs="Calibri"/>
-                <w:lang w:val="en-BE" w:eastAsia="nl-BE"/>
-              </w:rPr>
-            </w:pPr>
-            <w:r>
-              <w:rPr>
-                <w:rFonts w:ascii="Calibri" w:eastAsia="Times New Roman" w:hAnsi="Calibri" w:cs="Calibri"/>
-                <w:lang w:val="en-BE" w:eastAsia="nl-BE"/>
+                <w:lang w:eastAsia="nl-BE"/>
+              </w:rPr>
+            </w:pPr>
+            <w:r>
+              <w:rPr>
+                <w:rFonts w:ascii="Calibri" w:eastAsia="Times New Roman" w:hAnsi="Calibri" w:cs="Calibri"/>
+                <w:lang w:eastAsia="nl-BE"/>
               </w:rPr>
               <w:t>Identify trends in movie release dates and analyze their impact on revenue.</w:t>
             </w:r>
           </w:p>
           <w:p>
             <w:pPr>
-              <w:pStyle w:val="ListParagraph"/>
+              <w:pStyle w:val="Lijstalinea"/>
               <w:numPr>
                 <w:ilvl w:val="0"/>
                 <w:numId w:val="8"/>
@@ -1093,20 +1215,20 @@
               <w:textAlignment w:val="center"/>
               <w:rPr>
                 <w:rFonts w:ascii="Calibri" w:eastAsia="Times New Roman" w:hAnsi="Calibri" w:cs="Calibri"/>
-                <w:lang w:val="en-BE" w:eastAsia="nl-BE"/>
-              </w:rPr>
-            </w:pPr>
-            <w:r>
-              <w:rPr>
-                <w:rFonts w:ascii="Calibri" w:eastAsia="Times New Roman" w:hAnsi="Calibri" w:cs="Calibri"/>
-                <w:lang w:val="en-BE" w:eastAsia="nl-BE"/>
+                <w:lang w:eastAsia="nl-BE"/>
+              </w:rPr>
+            </w:pPr>
+            <w:r>
+              <w:rPr>
+                <w:rFonts w:ascii="Calibri" w:eastAsia="Times New Roman" w:hAnsi="Calibri" w:cs="Calibri"/>
+                <w:lang w:eastAsia="nl-BE"/>
               </w:rPr>
               <w:t>Analyze the relationship between budget, revenue, and popularity to determine factors that contribute to a movie's success.</w:t>
             </w:r>
           </w:p>
           <w:p>
             <w:pPr>
-              <w:pStyle w:val="ListParagraph"/>
+              <w:pStyle w:val="Lijstalinea"/>
               <w:numPr>
                 <w:ilvl w:val="0"/>
                 <w:numId w:val="8"/>
@@ -1114,20 +1236,20 @@
               <w:textAlignment w:val="center"/>
               <w:rPr>
                 <w:rFonts w:ascii="Calibri" w:eastAsia="Times New Roman" w:hAnsi="Calibri" w:cs="Calibri"/>
-                <w:lang w:val="en-BE" w:eastAsia="nl-BE"/>
-              </w:rPr>
-            </w:pPr>
-            <w:r>
-              <w:rPr>
-                <w:rFonts w:ascii="Calibri" w:eastAsia="Times New Roman" w:hAnsi="Calibri" w:cs="Calibri"/>
-                <w:lang w:val="en-BE" w:eastAsia="nl-BE"/>
+                <w:lang w:eastAsia="nl-BE"/>
+              </w:rPr>
+            </w:pPr>
+            <w:r>
+              <w:rPr>
+                <w:rFonts w:ascii="Calibri" w:eastAsia="Times New Roman" w:hAnsi="Calibri" w:cs="Calibri"/>
+                <w:lang w:eastAsia="nl-BE"/>
               </w:rPr>
               <w:t>Explore the impact of movie genres on popularity and revenue.</w:t>
             </w:r>
           </w:p>
           <w:p>
             <w:pPr>
-              <w:pStyle w:val="ListParagraph"/>
+              <w:pStyle w:val="Lijstalinea"/>
               <w:numPr>
                 <w:ilvl w:val="0"/>
                 <w:numId w:val="8"/>
@@ -1135,20 +1257,20 @@
               <w:textAlignment w:val="center"/>
               <w:rPr>
                 <w:rFonts w:ascii="Calibri" w:eastAsia="Times New Roman" w:hAnsi="Calibri" w:cs="Calibri"/>
-                <w:lang w:val="en-BE" w:eastAsia="nl-BE"/>
-              </w:rPr>
-            </w:pPr>
-            <w:r>
-              <w:rPr>
-                <w:rFonts w:ascii="Calibri" w:eastAsia="Times New Roman" w:hAnsi="Calibri" w:cs="Calibri"/>
-                <w:lang w:val="en-BE" w:eastAsia="nl-BE"/>
+                <w:lang w:eastAsia="nl-BE"/>
+              </w:rPr>
+            </w:pPr>
+            <w:r>
+              <w:rPr>
+                <w:rFonts w:ascii="Calibri" w:eastAsia="Times New Roman" w:hAnsi="Calibri" w:cs="Calibri"/>
+                <w:lang w:eastAsia="nl-BE"/>
               </w:rPr>
               <w:t>Investigate the correlation between runtime and audience engagement.</w:t>
             </w:r>
           </w:p>
           <w:p>
             <w:pPr>
-              <w:pStyle w:val="ListParagraph"/>
+              <w:pStyle w:val="Lijstalinea"/>
               <w:numPr>
                 <w:ilvl w:val="0"/>
                 <w:numId w:val="8"/>
@@ -1162,7 +1284,7 @@
             <w:r>
               <w:rPr>
                 <w:rFonts w:ascii="Calibri" w:eastAsia="Times New Roman" w:hAnsi="Calibri" w:cs="Calibri"/>
-                <w:lang w:val="en-BE" w:eastAsia="nl-BE"/>
+                <w:lang w:eastAsia="nl-BE"/>
               </w:rPr>
               <w:t>Visualize movie popularity over time and identify popular genres in different periods.</w:t>
             </w:r>
@@ -1177,12 +1299,12 @@
           <w:p>
             <w:pPr>
               <w:rPr>
-                <w:lang w:val="en-BE"/>
-              </w:rPr>
-            </w:pPr>
-            <w:r>
-              <w:rPr>
-                <w:lang w:val="en-BE"/>
+                <w:lang/>
+              </w:rPr>
+            </w:pPr>
+            <w:r>
+              <w:rPr>
+                <w:lang/>
               </w:rPr>
               <w:t>Size</w:t>
             </w:r>
@@ -1195,18 +1317,18 @@
           <w:p>
             <w:pPr>
               <w:rPr>
-                <w:lang w:val="en-BE"/>
-              </w:rPr>
-            </w:pPr>
-            <w:r>
-              <w:rPr>
-                <w:lang w:val="en-BE"/>
+                <w:lang/>
+              </w:rPr>
+            </w:pPr>
+            <w:r>
+              <w:rPr>
+                <w:lang/>
               </w:rPr>
               <w:t>2</w:t>
             </w:r>
             <w:r>
               <w:rPr>
-                <w:lang w:val="en-BE"/>
+                <w:lang/>
               </w:rPr>
               <w:t>.500.000 observations in 14 features</w:t>
             </w:r>
@@ -1216,26 +1338,26 @@
     </w:tbl>
     <w:p>
       <w:pPr>
-        <w:pStyle w:val="Heading2"/>
+        <w:pStyle w:val="Kop2"/>
         <w:rPr>
           <w:rFonts w:asciiTheme="minorHAnsi" w:eastAsiaTheme="minorHAnsi" w:hAnsiTheme="minorHAnsi" w:cstheme="minorBidi"/>
           <w:color w:val="auto"/>
           <w:sz w:val="22"/>
           <w:szCs w:val="22"/>
-          <w:lang w:val="en-BE"/>
+          <w:lang/>
         </w:rPr>
       </w:pPr>
     </w:p>
     <w:p>
       <w:pPr>
-        <w:pStyle w:val="Heading2"/>
+        <w:pStyle w:val="Kop2"/>
         <w:rPr>
-          <w:lang w:val="en-BE"/>
+          <w:lang/>
         </w:rPr>
       </w:pPr>
       <w:r>
         <w:rPr>
-          <w:lang w:val="en-BE"/>
+          <w:lang/>
         </w:rPr>
         <w:t>Team members</w:t>
       </w:r>
@@ -1282,13 +1404,13 @@
               <w:spacing w:after="0" w:line="240" w:lineRule="auto"/>
               <w:rPr>
                 <w:rFonts w:ascii="Calibri" w:eastAsia="Times New Roman" w:hAnsi="Calibri" w:cs="Calibri"/>
-                <w:lang w:val="en-BE" w:eastAsia="nl-BE"/>
-              </w:rPr>
-            </w:pPr>
-            <w:r>
-              <w:rPr>
-                <w:rFonts w:ascii="Calibri" w:eastAsia="Times New Roman" w:hAnsi="Calibri" w:cs="Calibri"/>
-                <w:lang w:val="en-BE" w:eastAsia="nl-BE"/>
+                <w:lang w:eastAsia="nl-BE"/>
+              </w:rPr>
+            </w:pPr>
+            <w:r>
+              <w:rPr>
+                <w:rFonts w:ascii="Calibri" w:eastAsia="Times New Roman" w:hAnsi="Calibri" w:cs="Calibri"/>
+                <w:lang w:eastAsia="nl-BE"/>
               </w:rPr>
               <w:t>Jorrit Vander Mynsbrugge</w:t>
             </w:r>
@@ -1316,13 +1438,25 @@
               <w:spacing w:after="0" w:line="240" w:lineRule="auto"/>
               <w:rPr>
                 <w:rFonts w:ascii="Calibri" w:eastAsia="Times New Roman" w:hAnsi="Calibri" w:cs="Calibri"/>
-                <w:lang w:val="en-US" w:eastAsia="nl-BE"/>
-              </w:rPr>
-            </w:pPr>
-            <w:r>
-              <w:rPr>
-                <w:rFonts w:ascii="Calibri" w:eastAsia="Times New Roman" w:hAnsi="Calibri" w:cs="Calibri"/>
-                <w:lang w:val="en-US" w:eastAsia="nl-BE"/>
+                <w:lang w:eastAsia="nl-BE"/>
+                <w:rPrChange w:id="26" w:author="Ruth Vandeputte" w:date="2024-03-01T15:37:00Z">
+                  <w:rPr>
+                    <w:rFonts w:ascii="Calibri" w:eastAsia="Times New Roman" w:hAnsi="Calibri" w:cs="Calibri"/>
+                    <w:lang w:val="en-US" w:eastAsia="nl-BE"/>
+                  </w:rPr>
+                </w:rPrChange>
+              </w:rPr>
+            </w:pPr>
+            <w:r>
+              <w:rPr>
+                <w:rFonts w:ascii="Calibri" w:eastAsia="Times New Roman" w:hAnsi="Calibri" w:cs="Calibri"/>
+                <w:lang w:eastAsia="nl-BE"/>
+                <w:rPrChange w:id="27" w:author="Ruth Vandeputte" w:date="2024-03-01T15:37:00Z">
+                  <w:rPr>
+                    <w:rFonts w:ascii="Calibri" w:eastAsia="Times New Roman" w:hAnsi="Calibri" w:cs="Calibri"/>
+                    <w:lang w:val="en-US" w:eastAsia="nl-BE"/>
+                  </w:rPr>
+                </w:rPrChange>
               </w:rPr>
               <w:t>jorrit.jules.vander.mynsbrugge@vub.be</w:t>
             </w:r>
@@ -1355,37 +1489,12 @@
                 <w:lang w:val="en-US" w:eastAsia="nl-BE"/>
               </w:rPr>
             </w:pPr>
-            <w:proofErr w:type="spellStart"/>
             <w:r>
               <w:rPr>
                 <w:rFonts w:ascii="Calibri" w:eastAsia="Times New Roman" w:hAnsi="Calibri" w:cs="Calibri"/>
                 <w:lang w:val="en-US" w:eastAsia="nl-BE"/>
               </w:rPr>
-              <w:t>Mishkat</w:t>
-            </w:r>
-            <w:proofErr w:type="spellEnd"/>
-            <w:r>
-              <w:rPr>
-                <w:rFonts w:ascii="Calibri" w:eastAsia="Times New Roman" w:hAnsi="Calibri" w:cs="Calibri"/>
-                <w:lang w:val="en-US" w:eastAsia="nl-BE"/>
-              </w:rPr>
-              <w:t xml:space="preserve"> </w:t>
-            </w:r>
-            <w:proofErr w:type="spellStart"/>
-            <w:r>
-              <w:rPr>
-                <w:rFonts w:ascii="Calibri" w:eastAsia="Times New Roman" w:hAnsi="Calibri" w:cs="Calibri"/>
-                <w:lang w:val="en-US" w:eastAsia="nl-BE"/>
-              </w:rPr>
-              <w:t>Haider</w:t>
-            </w:r>
-            <w:proofErr w:type="spellEnd"/>
-            <w:r>
-              <w:rPr>
-                <w:rFonts w:ascii="Calibri" w:eastAsia="Times New Roman" w:hAnsi="Calibri" w:cs="Calibri"/>
-                <w:lang w:val="en-US" w:eastAsia="nl-BE"/>
-              </w:rPr>
-              <w:t xml:space="preserve"> Chowdhury</w:t>
+              <w:t>Mishkat Haider Chowdhury</w:t>
             </w:r>
           </w:p>
         </w:tc>
@@ -1458,17 +1567,8 @@
                 <w:rFonts w:ascii="Calibri" w:eastAsia="Times New Roman" w:hAnsi="Calibri" w:cs="Calibri"/>
                 <w:lang w:val="en-US" w:eastAsia="nl-BE"/>
               </w:rPr>
-              <w:t xml:space="preserve">Ruth </w:t>
-            </w:r>
-            <w:proofErr w:type="spellStart"/>
-            <w:r>
-              <w:rPr>
-                <w:rFonts w:ascii="Calibri" w:eastAsia="Times New Roman" w:hAnsi="Calibri" w:cs="Calibri"/>
-                <w:lang w:val="en-US" w:eastAsia="nl-BE"/>
-              </w:rPr>
-              <w:t>Vandeputte</w:t>
-            </w:r>
-            <w:proofErr w:type="spellEnd"/>
+              <w:t>Ruth Vandeputte</w:t>
+            </w:r>
           </w:p>
         </w:tc>
         <w:tc>
@@ -1510,7 +1610,7 @@
     <w:p>
       <w:pPr>
         <w:rPr>
-          <w:lang w:val="en-BE"/>
+          <w:lang/>
         </w:rPr>
       </w:pPr>
     </w:p>
@@ -1525,68 +1625,68 @@
 </file>
 
 <file path=word/comments.xml><?xml version="1.0" encoding="utf-8"?>
-<w:comments xmlns:wpc="http://schemas.microsoft.com/office/word/2010/wordprocessingCanvas" xmlns:cx="http://schemas.microsoft.com/office/drawing/2014/chartex" xmlns:mc="http://schemas.openxmlformats.org/markup-compatibility/2006" xmlns:o="urn:schemas-microsoft-com:office:office" xmlns:r="http://schemas.openxmlformats.org/officeDocument/2006/relationships" xmlns:m="http://schemas.openxmlformats.org/officeDocument/2006/math" xmlns:v="urn:schemas-microsoft-com:vml" xmlns:wp14="http://schemas.microsoft.com/office/word/2010/wordprocessingDrawing" xmlns:wp="http://schemas.openxmlformats.org/drawingml/2006/wordprocessingDrawing" xmlns:w10="urn:schemas-microsoft-com:office:word" xmlns:w="http://schemas.openxmlformats.org/wordprocessingml/2006/main" xmlns:w14="http://schemas.microsoft.com/office/word/2010/wordml" xmlns:w15="http://schemas.microsoft.com/office/word/2012/wordml" xmlns:w16se="http://schemas.microsoft.com/office/word/2015/wordml/symex" xmlns:wpg="http://schemas.microsoft.com/office/word/2010/wordprocessingGroup" xmlns:wpi="http://schemas.microsoft.com/office/word/2010/wordprocessingInk" xmlns:wne="http://schemas.microsoft.com/office/word/2006/wordml" xmlns:wps="http://schemas.microsoft.com/office/word/2010/wordprocessingShape" mc:Ignorable="w14 w15 w16se wp14">
-  <w:comment w:id="0" w:author="Jorrit Vander Mynsbrugge" w:date="2024-02-29T19:47:00Z" w:initials="JVM">
+<w:comments xmlns:wpc="http://schemas.microsoft.com/office/word/2010/wordprocessingCanvas" xmlns:cx="http://schemas.microsoft.com/office/drawing/2014/chartex" xmlns:cx1="http://schemas.microsoft.com/office/drawing/2015/9/8/chartex" xmlns:cx2="http://schemas.microsoft.com/office/drawing/2015/10/21/chartex" xmlns:cx3="http://schemas.microsoft.com/office/drawing/2016/5/9/chartex" xmlns:cx4="http://schemas.microsoft.com/office/drawing/2016/5/10/chartex" xmlns:cx5="http://schemas.microsoft.com/office/drawing/2016/5/11/chartex" xmlns:cx6="http://schemas.microsoft.com/office/drawing/2016/5/12/chartex" xmlns:cx7="http://schemas.microsoft.com/office/drawing/2016/5/13/chartex" xmlns:cx8="http://schemas.microsoft.com/office/drawing/2016/5/14/chartex" xmlns:mc="http://schemas.openxmlformats.org/markup-compatibility/2006" xmlns:aink="http://schemas.microsoft.com/office/drawing/2016/ink" xmlns:am3d="http://schemas.microsoft.com/office/drawing/2017/model3d" xmlns:o="urn:schemas-microsoft-com:office:office" xmlns:oel="http://schemas.microsoft.com/office/2019/extlst" xmlns:r="http://schemas.openxmlformats.org/officeDocument/2006/relationships" xmlns:m="http://schemas.openxmlformats.org/officeDocument/2006/math" xmlns:v="urn:schemas-microsoft-com:vml" xmlns:wp14="http://schemas.microsoft.com/office/word/2010/wordprocessingDrawing" xmlns:wp="http://schemas.openxmlformats.org/drawingml/2006/wordprocessingDrawing" xmlns:w10="urn:schemas-microsoft-com:office:word" xmlns:w="http://schemas.openxmlformats.org/wordprocessingml/2006/main" xmlns:w14="http://schemas.microsoft.com/office/word/2010/wordml" xmlns:w15="http://schemas.microsoft.com/office/word/2012/wordml" xmlns:w16cex="http://schemas.microsoft.com/office/word/2018/wordml/cex" xmlns:w16cid="http://schemas.microsoft.com/office/word/2016/wordml/cid" xmlns:w16="http://schemas.microsoft.com/office/word/2018/wordml" xmlns:w16sdtdh="http://schemas.microsoft.com/office/word/2020/wordml/sdtdatahash" xmlns:w16se="http://schemas.microsoft.com/office/word/2015/wordml/symex" xmlns:wpg="http://schemas.microsoft.com/office/word/2010/wordprocessingGroup" xmlns:wpi="http://schemas.microsoft.com/office/word/2010/wordprocessingInk" xmlns:wne="http://schemas.microsoft.com/office/word/2006/wordml" xmlns:wps="http://schemas.microsoft.com/office/word/2010/wordprocessingShape" mc:Ignorable="w14 w15 w16se w16cid w16 w16cex w16sdtdh wp14">
+  <w:comment w:id="4" w:author="Jorrit Vander Mynsbrugge" w:date="2024-02-29T19:47:00Z" w:initials="JVM">
     <w:p>
       <w:pPr>
-        <w:pStyle w:val="CommentText"/>
+        <w:pStyle w:val="Tekstopmerking"/>
         <w:rPr>
-          <w:lang w:val="en-BE"/>
+          <w:lang/>
         </w:rPr>
       </w:pPr>
       <w:r>
         <w:rPr>
-          <w:rStyle w:val="CommentReference"/>
+          <w:rStyle w:val="Verwijzingopmerking"/>
         </w:rPr>
         <w:annotationRef/>
       </w:r>
       <w:r>
         <w:rPr>
-          <w:lang w:val="en-BE"/>
+          <w:lang/>
         </w:rPr>
         <w:t>todo</w:t>
       </w:r>
     </w:p>
   </w:comment>
-  <w:comment w:id="2" w:author="Jorrit Vander Mynsbrugge" w:date="2024-02-29T19:37:00Z" w:initials="JVM">
+  <w:comment w:id="15" w:author="Jorrit Vander Mynsbrugge" w:date="2024-02-29T19:37:00Z" w:initials="JVM">
     <w:p>
       <w:pPr>
-        <w:pStyle w:val="CommentText"/>
+        <w:pStyle w:val="Tekstopmerking"/>
         <w:rPr>
-          <w:lang w:val="en-BE"/>
+          <w:lang/>
         </w:rPr>
       </w:pPr>
       <w:r>
         <w:rPr>
-          <w:rStyle w:val="CommentReference"/>
+          <w:rStyle w:val="Verwijzingopmerking"/>
         </w:rPr>
         <w:annotationRef/>
       </w:r>
       <w:r>
         <w:rPr>
-          <w:lang w:val="en-BE"/>
+          <w:lang/>
         </w:rPr>
         <w:t>Ruth, how many features? Do you know this?</w:t>
       </w:r>
     </w:p>
   </w:comment>
-  <w:comment w:id="3" w:author="Jorrit Vander Mynsbrugge" w:date="2024-02-29T19:47:00Z" w:initials="JVM">
+  <w:comment w:id="19" w:author="Jorrit Vander Mynsbrugge" w:date="2024-02-29T19:47:00Z" w:initials="JVM">
     <w:p>
       <w:pPr>
-        <w:pStyle w:val="CommentText"/>
+        <w:pStyle w:val="Tekstopmerking"/>
         <w:rPr>
-          <w:lang w:val="en-BE"/>
+          <w:lang/>
         </w:rPr>
       </w:pPr>
       <w:r>
         <w:rPr>
-          <w:rStyle w:val="CommentReference"/>
+          <w:rStyle w:val="Verwijzingopmerking"/>
         </w:rPr>
         <w:annotationRef/>
       </w:r>
       <w:r>
         <w:rPr>
-          <w:lang w:val="en-BE"/>
+          <w:lang/>
         </w:rPr>
         <w:t>todo</w:t>
       </w:r>
@@ -1596,15 +1696,23 @@
 </file>
 
 <file path=word/commentsExtended.xml><?xml version="1.0" encoding="utf-8"?>
-<w15:commentsEx xmlns:wpc="http://schemas.microsoft.com/office/word/2010/wordprocessingCanvas" xmlns:cx="http://schemas.microsoft.com/office/drawing/2014/chartex" xmlns:mc="http://schemas.openxmlformats.org/markup-compatibility/2006" xmlns:o="urn:schemas-microsoft-com:office:office" xmlns:r="http://schemas.openxmlformats.org/officeDocument/2006/relationships" xmlns:m="http://schemas.openxmlformats.org/officeDocument/2006/math" xmlns:v="urn:schemas-microsoft-com:vml" xmlns:wp14="http://schemas.microsoft.com/office/word/2010/wordprocessingDrawing" xmlns:wp="http://schemas.openxmlformats.org/drawingml/2006/wordprocessingDrawing" xmlns:w10="urn:schemas-microsoft-com:office:word" xmlns:w="http://schemas.openxmlformats.org/wordprocessingml/2006/main" xmlns:w14="http://schemas.microsoft.com/office/word/2010/wordml" xmlns:w15="http://schemas.microsoft.com/office/word/2012/wordml" xmlns:w16se="http://schemas.microsoft.com/office/word/2015/wordml/symex" xmlns:wpg="http://schemas.microsoft.com/office/word/2010/wordprocessingGroup" xmlns:wpi="http://schemas.microsoft.com/office/word/2010/wordprocessingInk" xmlns:wne="http://schemas.microsoft.com/office/word/2006/wordml" xmlns:wps="http://schemas.microsoft.com/office/word/2010/wordprocessingShape" mc:Ignorable="w14 w15 w16se wp14">
-  <w15:commentEx w15:paraId="33163976" w15:done="0"/>
-  <w15:commentEx w15:paraId="29297DF6" w15:done="0"/>
+<w15:commentsEx xmlns:wpc="http://schemas.microsoft.com/office/word/2010/wordprocessingCanvas" xmlns:cx="http://schemas.microsoft.com/office/drawing/2014/chartex" xmlns:cx1="http://schemas.microsoft.com/office/drawing/2015/9/8/chartex" xmlns:cx2="http://schemas.microsoft.com/office/drawing/2015/10/21/chartex" xmlns:cx3="http://schemas.microsoft.com/office/drawing/2016/5/9/chartex" xmlns:cx4="http://schemas.microsoft.com/office/drawing/2016/5/10/chartex" xmlns:cx5="http://schemas.microsoft.com/office/drawing/2016/5/11/chartex" xmlns:cx6="http://schemas.microsoft.com/office/drawing/2016/5/12/chartex" xmlns:cx7="http://schemas.microsoft.com/office/drawing/2016/5/13/chartex" xmlns:cx8="http://schemas.microsoft.com/office/drawing/2016/5/14/chartex" xmlns:mc="http://schemas.openxmlformats.org/markup-compatibility/2006" xmlns:aink="http://schemas.microsoft.com/office/drawing/2016/ink" xmlns:am3d="http://schemas.microsoft.com/office/drawing/2017/model3d" xmlns:o="urn:schemas-microsoft-com:office:office" xmlns:oel="http://schemas.microsoft.com/office/2019/extlst" xmlns:r="http://schemas.openxmlformats.org/officeDocument/2006/relationships" xmlns:m="http://schemas.openxmlformats.org/officeDocument/2006/math" xmlns:v="urn:schemas-microsoft-com:vml" xmlns:wp14="http://schemas.microsoft.com/office/word/2010/wordprocessingDrawing" xmlns:wp="http://schemas.openxmlformats.org/drawingml/2006/wordprocessingDrawing" xmlns:w10="urn:schemas-microsoft-com:office:word" xmlns:w="http://schemas.openxmlformats.org/wordprocessingml/2006/main" xmlns:w14="http://schemas.microsoft.com/office/word/2010/wordml" xmlns:w15="http://schemas.microsoft.com/office/word/2012/wordml" xmlns:w16cex="http://schemas.microsoft.com/office/word/2018/wordml/cex" xmlns:w16cid="http://schemas.microsoft.com/office/word/2016/wordml/cid" xmlns:w16="http://schemas.microsoft.com/office/word/2018/wordml" xmlns:w16sdtdh="http://schemas.microsoft.com/office/word/2020/wordml/sdtdatahash" xmlns:w16se="http://schemas.microsoft.com/office/word/2015/wordml/symex" xmlns:wpg="http://schemas.microsoft.com/office/word/2010/wordprocessingGroup" xmlns:wpi="http://schemas.microsoft.com/office/word/2010/wordprocessingInk" xmlns:wne="http://schemas.microsoft.com/office/word/2006/wordml" xmlns:wps="http://schemas.microsoft.com/office/word/2010/wordprocessingShape" mc:Ignorable="w14 w15 w16se w16cid w16 w16cex w16sdtdh wp14">
+  <w15:commentEx w15:paraId="33163976" w15:done="1"/>
+  <w15:commentEx w15:paraId="29297DF6" w15:done="1"/>
   <w15:commentEx w15:paraId="358E3DE6" w15:done="0"/>
 </w15:commentsEx>
 </file>
 
+<file path=word/commentsIds.xml><?xml version="1.0" encoding="utf-8"?>
+<w16cid:commentsIds xmlns:wpc="http://schemas.microsoft.com/office/word/2010/wordprocessingCanvas" xmlns:cx="http://schemas.microsoft.com/office/drawing/2014/chartex" xmlns:cx1="http://schemas.microsoft.com/office/drawing/2015/9/8/chartex" xmlns:cx2="http://schemas.microsoft.com/office/drawing/2015/10/21/chartex" xmlns:cx3="http://schemas.microsoft.com/office/drawing/2016/5/9/chartex" xmlns:cx4="http://schemas.microsoft.com/office/drawing/2016/5/10/chartex" xmlns:cx5="http://schemas.microsoft.com/office/drawing/2016/5/11/chartex" xmlns:cx6="http://schemas.microsoft.com/office/drawing/2016/5/12/chartex" xmlns:cx7="http://schemas.microsoft.com/office/drawing/2016/5/13/chartex" xmlns:cx8="http://schemas.microsoft.com/office/drawing/2016/5/14/chartex" xmlns:mc="http://schemas.openxmlformats.org/markup-compatibility/2006" xmlns:aink="http://schemas.microsoft.com/office/drawing/2016/ink" xmlns:am3d="http://schemas.microsoft.com/office/drawing/2017/model3d" xmlns:o="urn:schemas-microsoft-com:office:office" xmlns:oel="http://schemas.microsoft.com/office/2019/extlst" xmlns:r="http://schemas.openxmlformats.org/officeDocument/2006/relationships" xmlns:m="http://schemas.openxmlformats.org/officeDocument/2006/math" xmlns:v="urn:schemas-microsoft-com:vml" xmlns:wp14="http://schemas.microsoft.com/office/word/2010/wordprocessingDrawing" xmlns:wp="http://schemas.openxmlformats.org/drawingml/2006/wordprocessingDrawing" xmlns:w10="urn:schemas-microsoft-com:office:word" xmlns:w="http://schemas.openxmlformats.org/wordprocessingml/2006/main" xmlns:w14="http://schemas.microsoft.com/office/word/2010/wordml" xmlns:w15="http://schemas.microsoft.com/office/word/2012/wordml" xmlns:w16cex="http://schemas.microsoft.com/office/word/2018/wordml/cex" xmlns:w16cid="http://schemas.microsoft.com/office/word/2016/wordml/cid" xmlns:w16="http://schemas.microsoft.com/office/word/2018/wordml" xmlns:w16sdtdh="http://schemas.microsoft.com/office/word/2020/wordml/sdtdatahash" xmlns:w16se="http://schemas.microsoft.com/office/word/2015/wordml/symex" xmlns:wpg="http://schemas.microsoft.com/office/word/2010/wordprocessingGroup" xmlns:wpi="http://schemas.microsoft.com/office/word/2010/wordprocessingInk" xmlns:wne="http://schemas.microsoft.com/office/word/2006/wordml" xmlns:wps="http://schemas.microsoft.com/office/word/2010/wordprocessingShape" mc:Ignorable="w14 w15 w16se w16cid w16 w16cex w16sdtdh wp14">
+  <w16cid:commentId w16cid:paraId="33163976" w16cid:durableId="0B52F229"/>
+  <w16cid:commentId w16cid:paraId="29297DF6" w16cid:durableId="2F6CF397"/>
+  <w16cid:commentId w16cid:paraId="358E3DE6" w16cid:durableId="7407F138"/>
+</w16cid:commentsIds>
+</file>
+
 <file path=word/numbering.xml><?xml version="1.0" encoding="utf-8"?>
-<w:numbering xmlns:wpc="http://schemas.microsoft.com/office/word/2010/wordprocessingCanvas" xmlns:cx="http://schemas.microsoft.com/office/drawing/2014/chartex" xmlns:mc="http://schemas.openxmlformats.org/markup-compatibility/2006" xmlns:o="urn:schemas-microsoft-com:office:office" xmlns:r="http://schemas.openxmlformats.org/officeDocument/2006/relationships" xmlns:m="http://schemas.openxmlformats.org/officeDocument/2006/math" xmlns:v="urn:schemas-microsoft-com:vml" xmlns:wp14="http://schemas.microsoft.com/office/word/2010/wordprocessingDrawing" xmlns:wp="http://schemas.openxmlformats.org/drawingml/2006/wordprocessingDrawing" xmlns:w10="urn:schemas-microsoft-com:office:word" xmlns:w="http://schemas.openxmlformats.org/wordprocessingml/2006/main" xmlns:w14="http://schemas.microsoft.com/office/word/2010/wordml" xmlns:w15="http://schemas.microsoft.com/office/word/2012/wordml" xmlns:w16se="http://schemas.microsoft.com/office/word/2015/wordml/symex" xmlns:wpg="http://schemas.microsoft.com/office/word/2010/wordprocessingGroup" xmlns:wpi="http://schemas.microsoft.com/office/word/2010/wordprocessingInk" xmlns:wne="http://schemas.microsoft.com/office/word/2006/wordml" xmlns:wps="http://schemas.microsoft.com/office/word/2010/wordprocessingShape" mc:Ignorable="w14 w15 w16se wp14">
+<w:numbering xmlns:wpc="http://schemas.microsoft.com/office/word/2010/wordprocessingCanvas" xmlns:cx="http://schemas.microsoft.com/office/drawing/2014/chartex" xmlns:cx1="http://schemas.microsoft.com/office/drawing/2015/9/8/chartex" xmlns:cx2="http://schemas.microsoft.com/office/drawing/2015/10/21/chartex" xmlns:cx3="http://schemas.microsoft.com/office/drawing/2016/5/9/chartex" xmlns:cx4="http://schemas.microsoft.com/office/drawing/2016/5/10/chartex" xmlns:cx5="http://schemas.microsoft.com/office/drawing/2016/5/11/chartex" xmlns:cx6="http://schemas.microsoft.com/office/drawing/2016/5/12/chartex" xmlns:cx7="http://schemas.microsoft.com/office/drawing/2016/5/13/chartex" xmlns:cx8="http://schemas.microsoft.com/office/drawing/2016/5/14/chartex" xmlns:mc="http://schemas.openxmlformats.org/markup-compatibility/2006" xmlns:aink="http://schemas.microsoft.com/office/drawing/2016/ink" xmlns:am3d="http://schemas.microsoft.com/office/drawing/2017/model3d" xmlns:o="urn:schemas-microsoft-com:office:office" xmlns:oel="http://schemas.microsoft.com/office/2019/extlst" xmlns:r="http://schemas.openxmlformats.org/officeDocument/2006/relationships" xmlns:m="http://schemas.openxmlformats.org/officeDocument/2006/math" xmlns:v="urn:schemas-microsoft-com:vml" xmlns:wp14="http://schemas.microsoft.com/office/word/2010/wordprocessingDrawing" xmlns:wp="http://schemas.openxmlformats.org/drawingml/2006/wordprocessingDrawing" xmlns:w10="urn:schemas-microsoft-com:office:word" xmlns:w="http://schemas.openxmlformats.org/wordprocessingml/2006/main" xmlns:w14="http://schemas.microsoft.com/office/word/2010/wordml" xmlns:w15="http://schemas.microsoft.com/office/word/2012/wordml" xmlns:w16cex="http://schemas.microsoft.com/office/word/2018/wordml/cex" xmlns:w16cid="http://schemas.microsoft.com/office/word/2016/wordml/cid" xmlns:w16="http://schemas.microsoft.com/office/word/2018/wordml" xmlns:w16sdtdh="http://schemas.microsoft.com/office/word/2020/wordml/sdtdatahash" xmlns:w16se="http://schemas.microsoft.com/office/word/2015/wordml/symex" xmlns:wpg="http://schemas.microsoft.com/office/word/2010/wordprocessingGroup" xmlns:wpi="http://schemas.microsoft.com/office/word/2010/wordprocessingInk" xmlns:wne="http://schemas.microsoft.com/office/word/2006/wordml" xmlns:wps="http://schemas.microsoft.com/office/word/2010/wordprocessingShape" mc:Ignorable="w14 w15 w16se w16cid w16 w16cex w16sdtdh wp14">
   <w:abstractNum w:abstractNumId="0" w15:restartNumberingAfterBreak="0">
     <w:nsid w:val="01123972"/>
     <w:multiLevelType w:val="multilevel"/>
@@ -2427,47 +2535,50 @@
       </w:pPr>
     </w:lvl>
   </w:abstractNum>
-  <w:num w:numId="1">
+  <w:num w:numId="1" w16cid:durableId="1362586628">
     <w:abstractNumId w:val="6"/>
   </w:num>
-  <w:num w:numId="2">
+  <w:num w:numId="2" w16cid:durableId="1170490456">
     <w:abstractNumId w:val="7"/>
     <w:lvlOverride w:ilvl="0">
       <w:startOverride w:val="1"/>
     </w:lvlOverride>
   </w:num>
-  <w:num w:numId="3">
+  <w:num w:numId="3" w16cid:durableId="2133162816">
     <w:abstractNumId w:val="2"/>
     <w:lvlOverride w:ilvl="0">
       <w:startOverride w:val="2"/>
     </w:lvlOverride>
   </w:num>
-  <w:num w:numId="4">
+  <w:num w:numId="4" w16cid:durableId="1169830060">
     <w:abstractNumId w:val="0"/>
     <w:lvlOverride w:ilvl="0">
       <w:startOverride w:val="3"/>
     </w:lvlOverride>
   </w:num>
-  <w:num w:numId="5">
+  <w:num w:numId="5" w16cid:durableId="285552874">
     <w:abstractNumId w:val="4"/>
   </w:num>
-  <w:num w:numId="6">
+  <w:num w:numId="6" w16cid:durableId="1449160900">
     <w:abstractNumId w:val="1"/>
   </w:num>
-  <w:num w:numId="7">
+  <w:num w:numId="7" w16cid:durableId="2064138996">
     <w:abstractNumId w:val="3"/>
     <w:lvlOverride w:ilvl="0">
       <w:startOverride w:val="1"/>
     </w:lvlOverride>
   </w:num>
-  <w:num w:numId="8">
+  <w:num w:numId="8" w16cid:durableId="676620640">
     <w:abstractNumId w:val="5"/>
   </w:num>
 </w:numbering>
 </file>
 
 <file path=word/people.xml><?xml version="1.0" encoding="utf-8"?>
-<w15:people xmlns:wpc="http://schemas.microsoft.com/office/word/2010/wordprocessingCanvas" xmlns:cx="http://schemas.microsoft.com/office/drawing/2014/chartex" xmlns:mc="http://schemas.openxmlformats.org/markup-compatibility/2006" xmlns:o="urn:schemas-microsoft-com:office:office" xmlns:r="http://schemas.openxmlformats.org/officeDocument/2006/relationships" xmlns:m="http://schemas.openxmlformats.org/officeDocument/2006/math" xmlns:v="urn:schemas-microsoft-com:vml" xmlns:wp14="http://schemas.microsoft.com/office/word/2010/wordprocessingDrawing" xmlns:wp="http://schemas.openxmlformats.org/drawingml/2006/wordprocessingDrawing" xmlns:w10="urn:schemas-microsoft-com:office:word" xmlns:w="http://schemas.openxmlformats.org/wordprocessingml/2006/main" xmlns:w14="http://schemas.microsoft.com/office/word/2010/wordml" xmlns:w15="http://schemas.microsoft.com/office/word/2012/wordml" xmlns:w16se="http://schemas.microsoft.com/office/word/2015/wordml/symex" xmlns:wpg="http://schemas.microsoft.com/office/word/2010/wordprocessingGroup" xmlns:wpi="http://schemas.microsoft.com/office/word/2010/wordprocessingInk" xmlns:wne="http://schemas.microsoft.com/office/word/2006/wordml" xmlns:wps="http://schemas.microsoft.com/office/word/2010/wordprocessingShape" mc:Ignorable="w14 w15 w16se wp14">
+<w15:people xmlns:wpc="http://schemas.microsoft.com/office/word/2010/wordprocessingCanvas" xmlns:cx="http://schemas.microsoft.com/office/drawing/2014/chartex" xmlns:cx1="http://schemas.microsoft.com/office/drawing/2015/9/8/chartex" xmlns:cx2="http://schemas.microsoft.com/office/drawing/2015/10/21/chartex" xmlns:cx3="http://schemas.microsoft.com/office/drawing/2016/5/9/chartex" xmlns:cx4="http://schemas.microsoft.com/office/drawing/2016/5/10/chartex" xmlns:cx5="http://schemas.microsoft.com/office/drawing/2016/5/11/chartex" xmlns:cx6="http://schemas.microsoft.com/office/drawing/2016/5/12/chartex" xmlns:cx7="http://schemas.microsoft.com/office/drawing/2016/5/13/chartex" xmlns:cx8="http://schemas.microsoft.com/office/drawing/2016/5/14/chartex" xmlns:mc="http://schemas.openxmlformats.org/markup-compatibility/2006" xmlns:aink="http://schemas.microsoft.com/office/drawing/2016/ink" xmlns:am3d="http://schemas.microsoft.com/office/drawing/2017/model3d" xmlns:o="urn:schemas-microsoft-com:office:office" xmlns:oel="http://schemas.microsoft.com/office/2019/extlst" xmlns:r="http://schemas.openxmlformats.org/officeDocument/2006/relationships" xmlns:m="http://schemas.openxmlformats.org/officeDocument/2006/math" xmlns:v="urn:schemas-microsoft-com:vml" xmlns:wp14="http://schemas.microsoft.com/office/word/2010/wordprocessingDrawing" xmlns:wp="http://schemas.openxmlformats.org/drawingml/2006/wordprocessingDrawing" xmlns:w10="urn:schemas-microsoft-com:office:word" xmlns:w="http://schemas.openxmlformats.org/wordprocessingml/2006/main" xmlns:w14="http://schemas.microsoft.com/office/word/2010/wordml" xmlns:w15="http://schemas.microsoft.com/office/word/2012/wordml" xmlns:w16cex="http://schemas.microsoft.com/office/word/2018/wordml/cex" xmlns:w16cid="http://schemas.microsoft.com/office/word/2016/wordml/cid" xmlns:w16="http://schemas.microsoft.com/office/word/2018/wordml" xmlns:w16sdtdh="http://schemas.microsoft.com/office/word/2020/wordml/sdtdatahash" xmlns:w16se="http://schemas.microsoft.com/office/word/2015/wordml/symex" xmlns:wpg="http://schemas.microsoft.com/office/word/2010/wordprocessingGroup" xmlns:wpi="http://schemas.microsoft.com/office/word/2010/wordprocessingInk" xmlns:wne="http://schemas.microsoft.com/office/word/2006/wordml" xmlns:wps="http://schemas.microsoft.com/office/word/2010/wordprocessingShape" mc:Ignorable="w14 w15 w16se w16cid w16 w16cex w16sdtdh wp14">
+  <w15:person w15:author="Ruth Vandeputte">
+    <w15:presenceInfo w15:providerId="AD" w15:userId="S::ruth.vandeputte@marlinks.com::470b3b3f-8954-405c-bb19-090c31f76479"/>
+  </w15:person>
   <w15:person w15:author="Jorrit Vander Mynsbrugge">
     <w15:presenceInfo w15:providerId="Windows Live" w15:userId="a2f42efd500d98c7"/>
   </w15:person>
@@ -2475,7 +2586,7 @@
 </file>
 
 <file path=word/styles.xml><?xml version="1.0" encoding="utf-8"?>
-<w:styles xmlns:mc="http://schemas.openxmlformats.org/markup-compatibility/2006" xmlns:r="http://schemas.openxmlformats.org/officeDocument/2006/relationships" xmlns:w="http://schemas.openxmlformats.org/wordprocessingml/2006/main" xmlns:w14="http://schemas.microsoft.com/office/word/2010/wordml" xmlns:w15="http://schemas.microsoft.com/office/word/2012/wordml" xmlns:w16se="http://schemas.microsoft.com/office/word/2015/wordml/symex" mc:Ignorable="w14 w15 w16se">
+<w:styles xmlns:mc="http://schemas.openxmlformats.org/markup-compatibility/2006" xmlns:r="http://schemas.openxmlformats.org/officeDocument/2006/relationships" xmlns:w="http://schemas.openxmlformats.org/wordprocessingml/2006/main" xmlns:w14="http://schemas.microsoft.com/office/word/2010/wordml" xmlns:w15="http://schemas.microsoft.com/office/word/2012/wordml" xmlns:w16cex="http://schemas.microsoft.com/office/word/2018/wordml/cex" xmlns:w16cid="http://schemas.microsoft.com/office/word/2016/wordml/cid" xmlns:w16="http://schemas.microsoft.com/office/word/2018/wordml" xmlns:w16sdtdh="http://schemas.microsoft.com/office/word/2020/wordml/sdtdatahash" xmlns:w16se="http://schemas.microsoft.com/office/word/2015/wordml/symex" mc:Ignorable="w14 w15 w16se w16cid w16 w16cex w16sdtdh">
   <w:docDefaults>
     <w:rPrDefault>
       <w:rPr>
@@ -2491,7 +2602,7 @@
       </w:pPr>
     </w:pPrDefault>
   </w:docDefaults>
-  <w:latentStyles w:defLockedState="0" w:defUIPriority="99" w:defSemiHidden="0" w:defUnhideWhenUsed="0" w:defQFormat="0" w:count="371">
+  <w:latentStyles w:defLockedState="0" w:defUIPriority="99" w:defSemiHidden="0" w:defUnhideWhenUsed="0" w:defQFormat="0" w:count="376">
     <w:lsdException w:name="Normal" w:uiPriority="0" w:qFormat="1"/>
     <w:lsdException w:name="heading 1" w:uiPriority="9" w:qFormat="1"/>
     <w:lsdException w:name="heading 2" w:semiHidden="1" w:uiPriority="9" w:unhideWhenUsed="1" w:qFormat="1"/>
@@ -2863,16 +2974,21 @@
     <w:lsdException w:name="List Table 5 Dark Accent 6" w:uiPriority="50"/>
     <w:lsdException w:name="List Table 6 Colorful Accent 6" w:uiPriority="51"/>
     <w:lsdException w:name="List Table 7 Colorful Accent 6" w:uiPriority="52"/>
+    <w:lsdException w:name="Mention" w:semiHidden="1" w:unhideWhenUsed="1"/>
+    <w:lsdException w:name="Smart Hyperlink" w:semiHidden="1" w:unhideWhenUsed="1"/>
+    <w:lsdException w:name="Hashtag" w:semiHidden="1" w:unhideWhenUsed="1"/>
+    <w:lsdException w:name="Unresolved Mention" w:semiHidden="1" w:unhideWhenUsed="1"/>
+    <w:lsdException w:name="Smart Link" w:semiHidden="1" w:unhideWhenUsed="1"/>
   </w:latentStyles>
-  <w:style w:type="paragraph" w:default="1" w:styleId="Normal">
+  <w:style w:type="paragraph" w:default="1" w:styleId="Standaard">
     <w:name w:val="Normal"/>
     <w:qFormat/>
   </w:style>
-  <w:style w:type="paragraph" w:styleId="Heading1">
+  <w:style w:type="paragraph" w:styleId="Kop1">
     <w:name w:val="heading 1"/>
-    <w:basedOn w:val="Normal"/>
-    <w:next w:val="Normal"/>
-    <w:link w:val="Heading1Char"/>
+    <w:basedOn w:val="Standaard"/>
+    <w:next w:val="Standaard"/>
+    <w:link w:val="Kop1Char"/>
     <w:uiPriority w:val="9"/>
     <w:qFormat/>
     <w:rsid w:val="00FB1D13"/>
@@ -2889,11 +3005,11 @@
       <w:szCs w:val="32"/>
     </w:rPr>
   </w:style>
-  <w:style w:type="paragraph" w:styleId="Heading2">
+  <w:style w:type="paragraph" w:styleId="Kop2">
     <w:name w:val="heading 2"/>
-    <w:basedOn w:val="Normal"/>
-    <w:next w:val="Normal"/>
-    <w:link w:val="Heading2Char"/>
+    <w:basedOn w:val="Standaard"/>
+    <w:next w:val="Standaard"/>
+    <w:link w:val="Kop2Char"/>
     <w:uiPriority w:val="9"/>
     <w:unhideWhenUsed/>
     <w:qFormat/>
@@ -2911,13 +3027,13 @@
       <w:szCs w:val="26"/>
     </w:rPr>
   </w:style>
-  <w:style w:type="character" w:default="1" w:styleId="DefaultParagraphFont">
+  <w:style w:type="character" w:default="1" w:styleId="Standaardalinea-lettertype">
     <w:name w:val="Default Paragraph Font"/>
     <w:uiPriority w:val="1"/>
     <w:semiHidden/>
     <w:unhideWhenUsed/>
   </w:style>
-  <w:style w:type="table" w:default="1" w:styleId="TableNormal">
+  <w:style w:type="table" w:default="1" w:styleId="Standaardtabel">
     <w:name w:val="Normal Table"/>
     <w:uiPriority w:val="99"/>
     <w:semiHidden/>
@@ -2932,17 +3048,17 @@
       </w:tblCellMar>
     </w:tblPr>
   </w:style>
-  <w:style w:type="numbering" w:default="1" w:styleId="NoList">
+  <w:style w:type="numbering" w:default="1" w:styleId="Geenlijst">
     <w:name w:val="No List"/>
     <w:uiPriority w:val="99"/>
     <w:semiHidden/>
     <w:unhideWhenUsed/>
   </w:style>
-  <w:style w:type="paragraph" w:styleId="Title">
+  <w:style w:type="paragraph" w:styleId="Titel">
     <w:name w:val="Title"/>
-    <w:basedOn w:val="Normal"/>
-    <w:next w:val="Normal"/>
-    <w:link w:val="TitleChar"/>
+    <w:basedOn w:val="Standaard"/>
+    <w:next w:val="Standaard"/>
+    <w:link w:val="TitelChar"/>
     <w:uiPriority w:val="10"/>
     <w:qFormat/>
     <w:rsid w:val="00FB1D13"/>
@@ -2958,10 +3074,10 @@
       <w:szCs w:val="56"/>
     </w:rPr>
   </w:style>
-  <w:style w:type="character" w:customStyle="1" w:styleId="TitleChar">
-    <w:name w:val="Title Char"/>
-    <w:basedOn w:val="DefaultParagraphFont"/>
-    <w:link w:val="Title"/>
+  <w:style w:type="character" w:customStyle="1" w:styleId="TitelChar">
+    <w:name w:val="Titel Char"/>
+    <w:basedOn w:val="Standaardalinea-lettertype"/>
+    <w:link w:val="Titel"/>
     <w:uiPriority w:val="10"/>
     <w:rsid w:val="00FB1D13"/>
     <w:rPr>
@@ -2972,10 +3088,10 @@
       <w:szCs w:val="56"/>
     </w:rPr>
   </w:style>
-  <w:style w:type="character" w:customStyle="1" w:styleId="Heading1Char">
-    <w:name w:val="Heading 1 Char"/>
-    <w:basedOn w:val="DefaultParagraphFont"/>
-    <w:link w:val="Heading1"/>
+  <w:style w:type="character" w:customStyle="1" w:styleId="Kop1Char">
+    <w:name w:val="Kop 1 Char"/>
+    <w:basedOn w:val="Standaardalinea-lettertype"/>
+    <w:link w:val="Kop1"/>
     <w:uiPriority w:val="9"/>
     <w:rsid w:val="00FB1D13"/>
     <w:rPr>
@@ -2985,10 +3101,10 @@
       <w:szCs w:val="32"/>
     </w:rPr>
   </w:style>
-  <w:style w:type="character" w:customStyle="1" w:styleId="Heading2Char">
-    <w:name w:val="Heading 2 Char"/>
-    <w:basedOn w:val="DefaultParagraphFont"/>
-    <w:link w:val="Heading2"/>
+  <w:style w:type="character" w:customStyle="1" w:styleId="Kop2Char">
+    <w:name w:val="Kop 2 Char"/>
+    <w:basedOn w:val="Standaardalinea-lettertype"/>
+    <w:link w:val="Kop2"/>
     <w:uiPriority w:val="9"/>
     <w:rsid w:val="00FB1D13"/>
     <w:rPr>
@@ -2998,9 +3114,9 @@
       <w:szCs w:val="26"/>
     </w:rPr>
   </w:style>
-  <w:style w:type="paragraph" w:styleId="ListParagraph">
+  <w:style w:type="paragraph" w:styleId="Lijstalinea">
     <w:name w:val="List Paragraph"/>
-    <w:basedOn w:val="Normal"/>
+    <w:basedOn w:val="Standaard"/>
     <w:uiPriority w:val="34"/>
     <w:qFormat/>
     <w:rsid w:val="00FB1D13"/>
@@ -3009,11 +3125,10 @@
       <w:contextualSpacing/>
     </w:pPr>
   </w:style>
-  <w:style w:type="paragraph" w:styleId="NormalWeb">
+  <w:style w:type="paragraph" w:styleId="Normaalweb">
     <w:name w:val="Normal (Web)"/>
-    <w:basedOn w:val="Normal"/>
+    <w:basedOn w:val="Standaard"/>
     <w:uiPriority w:val="99"/>
-    <w:semiHidden/>
     <w:unhideWhenUsed/>
     <w:rsid w:val="00FB1D13"/>
     <w:pPr>
@@ -3028,7 +3143,7 @@
   </w:style>
   <w:style w:type="character" w:styleId="Hyperlink">
     <w:name w:val="Hyperlink"/>
-    <w:basedOn w:val="DefaultParagraphFont"/>
+    <w:basedOn w:val="Standaardalinea-lettertype"/>
     <w:uiPriority w:val="99"/>
     <w:semiHidden/>
     <w:unhideWhenUsed/>
@@ -3038,9 +3153,9 @@
       <w:u w:val="single"/>
     </w:rPr>
   </w:style>
-  <w:style w:type="table" w:styleId="TableGrid">
+  <w:style w:type="table" w:styleId="Tabelraster">
     <w:name w:val="Table Grid"/>
-    <w:basedOn w:val="TableNormal"/>
+    <w:basedOn w:val="Standaardtabel"/>
     <w:uiPriority w:val="39"/>
     <w:rsid w:val="00FB1D13"/>
     <w:pPr>
@@ -3057,9 +3172,9 @@
       </w:tblBorders>
     </w:tblPr>
   </w:style>
-  <w:style w:type="character" w:styleId="FollowedHyperlink">
+  <w:style w:type="character" w:styleId="GevolgdeHyperlink">
     <w:name w:val="FollowedHyperlink"/>
-    <w:basedOn w:val="DefaultParagraphFont"/>
+    <w:basedOn w:val="Standaardalinea-lettertype"/>
     <w:uiPriority w:val="99"/>
     <w:semiHidden/>
     <w:unhideWhenUsed/>
@@ -3069,9 +3184,9 @@
       <w:u w:val="single"/>
     </w:rPr>
   </w:style>
-  <w:style w:type="character" w:styleId="CommentReference">
+  <w:style w:type="character" w:styleId="Verwijzingopmerking">
     <w:name w:val="annotation reference"/>
-    <w:basedOn w:val="DefaultParagraphFont"/>
+    <w:basedOn w:val="Standaardalinea-lettertype"/>
     <w:uiPriority w:val="99"/>
     <w:semiHidden/>
     <w:unhideWhenUsed/>
@@ -3081,10 +3196,10 @@
       <w:szCs w:val="16"/>
     </w:rPr>
   </w:style>
-  <w:style w:type="paragraph" w:styleId="CommentText">
+  <w:style w:type="paragraph" w:styleId="Tekstopmerking">
     <w:name w:val="annotation text"/>
-    <w:basedOn w:val="Normal"/>
-    <w:link w:val="CommentTextChar"/>
+    <w:basedOn w:val="Standaard"/>
+    <w:link w:val="TekstopmerkingChar"/>
     <w:uiPriority w:val="99"/>
     <w:semiHidden/>
     <w:unhideWhenUsed/>
@@ -3097,10 +3212,10 @@
       <w:szCs w:val="20"/>
     </w:rPr>
   </w:style>
-  <w:style w:type="character" w:customStyle="1" w:styleId="CommentTextChar">
-    <w:name w:val="Comment Text Char"/>
-    <w:basedOn w:val="DefaultParagraphFont"/>
-    <w:link w:val="CommentText"/>
+  <w:style w:type="character" w:customStyle="1" w:styleId="TekstopmerkingChar">
+    <w:name w:val="Tekst opmerking Char"/>
+    <w:basedOn w:val="Standaardalinea-lettertype"/>
+    <w:link w:val="Tekstopmerking"/>
     <w:uiPriority w:val="99"/>
     <w:semiHidden/>
     <w:rsid w:val="00FB1D13"/>
@@ -3109,11 +3224,11 @@
       <w:szCs w:val="20"/>
     </w:rPr>
   </w:style>
-  <w:style w:type="paragraph" w:styleId="CommentSubject">
+  <w:style w:type="paragraph" w:styleId="Onderwerpvanopmerking">
     <w:name w:val="annotation subject"/>
-    <w:basedOn w:val="CommentText"/>
-    <w:next w:val="CommentText"/>
-    <w:link w:val="CommentSubjectChar"/>
+    <w:basedOn w:val="Tekstopmerking"/>
+    <w:next w:val="Tekstopmerking"/>
+    <w:link w:val="OnderwerpvanopmerkingChar"/>
     <w:uiPriority w:val="99"/>
     <w:semiHidden/>
     <w:unhideWhenUsed/>
@@ -3123,10 +3238,10 @@
       <w:bCs/>
     </w:rPr>
   </w:style>
-  <w:style w:type="character" w:customStyle="1" w:styleId="CommentSubjectChar">
-    <w:name w:val="Comment Subject Char"/>
-    <w:basedOn w:val="CommentTextChar"/>
-    <w:link w:val="CommentSubject"/>
+  <w:style w:type="character" w:customStyle="1" w:styleId="OnderwerpvanopmerkingChar">
+    <w:name w:val="Onderwerp van opmerking Char"/>
+    <w:basedOn w:val="TekstopmerkingChar"/>
+    <w:link w:val="Onderwerpvanopmerking"/>
     <w:uiPriority w:val="99"/>
     <w:semiHidden/>
     <w:rsid w:val="00FB1D13"/>
@@ -3137,10 +3252,10 @@
       <w:szCs w:val="20"/>
     </w:rPr>
   </w:style>
-  <w:style w:type="paragraph" w:styleId="BalloonText">
+  <w:style w:type="paragraph" w:styleId="Ballontekst">
     <w:name w:val="Balloon Text"/>
-    <w:basedOn w:val="Normal"/>
-    <w:link w:val="BalloonTextChar"/>
+    <w:basedOn w:val="Standaard"/>
+    <w:link w:val="BallontekstChar"/>
     <w:uiPriority w:val="99"/>
     <w:semiHidden/>
     <w:unhideWhenUsed/>
@@ -3154,10 +3269,10 @@
       <w:szCs w:val="18"/>
     </w:rPr>
   </w:style>
-  <w:style w:type="character" w:customStyle="1" w:styleId="BalloonTextChar">
-    <w:name w:val="Balloon Text Char"/>
-    <w:basedOn w:val="DefaultParagraphFont"/>
-    <w:link w:val="BalloonText"/>
+  <w:style w:type="character" w:customStyle="1" w:styleId="BallontekstChar">
+    <w:name w:val="Ballontekst Char"/>
+    <w:basedOn w:val="Standaardalinea-lettertype"/>
+    <w:link w:val="Ballontekst"/>
     <w:uiPriority w:val="99"/>
     <w:semiHidden/>
     <w:rsid w:val="00FB1D13"/>
@@ -3166,6 +3281,16 @@
       <w:sz w:val="18"/>
       <w:szCs w:val="18"/>
     </w:rPr>
+  </w:style>
+  <w:style w:type="paragraph" w:styleId="Revisie">
+    <w:name w:val="Revision"/>
+    <w:hidden/>
+    <w:uiPriority w:val="99"/>
+    <w:semiHidden/>
+    <w:rsid w:val="004863E9"/>
+    <w:pPr>
+      <w:spacing w:after="0" w:line="240" w:lineRule="auto"/>
+    </w:pPr>
   </w:style>
 </w:styles>
 </file>

</xml_diff>